<commit_message>
added plan van aanpak
</commit_message>
<xml_diff>
--- a/Plan_van_Aanpak/Plan_van_Aanpak_ECan_v1.0.docx
+++ b/Plan_van_Aanpak/Plan_van_Aanpak_ECan_v1.0.docx
@@ -910,14 +910,36 @@
     </w:p>
     <w:p>
       <w:r>
-        <w:t>[]</w:t>
+        <w:t>Het blijkt uit onderzoek dat de taal op het moment weinig leermiddelen heeft, wij (</w:t>
+      </w:r>
+      <w:proofErr w:type="spellStart"/>
+      <w:r>
+        <w:t>MonkeyBusiness</w:t>
+      </w:r>
+      <w:proofErr w:type="spellEnd"/>
+      <w:r>
+        <w:t>) gaan daar verandering in brengen.</w:t>
+      </w:r>
+    </w:p>
+    <w:p/>
+    <w:p>
+      <w:bookmarkStart w:id="1" w:name="_Toc50450338"/>
+      <w:r>
+        <w:t xml:space="preserve">De opdrachtgever wil een app ontwikkelen gericht op basisschoolleerlingen. Hiermee kunnen zij de Noord-Afrikaanse taal, </w:t>
+      </w:r>
+      <w:proofErr w:type="spellStart"/>
+      <w:r>
+        <w:t>Amazigh</w:t>
+      </w:r>
+      <w:proofErr w:type="spellEnd"/>
+      <w:r>
+        <w:t xml:space="preserve">, leren met behulp van plaatjes, woorden en audio fragmenten. </w:t>
       </w:r>
     </w:p>
     <w:p>
       <w:pPr>
         <w:pStyle w:val="Kop1"/>
       </w:pPr>
-      <w:bookmarkStart w:id="1" w:name="_Toc50450338"/>
       <w:r>
         <w:t>Doelstelling</w:t>
       </w:r>
@@ -925,7 +947,15 @@
     </w:p>
     <w:p>
       <w:r>
-        <w:t>[]</w:t>
+        <w:t xml:space="preserve">Het doel van de applicatie is om de taal </w:t>
+      </w:r>
+      <w:proofErr w:type="spellStart"/>
+      <w:r>
+        <w:t>Amazigh</w:t>
+      </w:r>
+      <w:proofErr w:type="spellEnd"/>
+      <w:r>
+        <w:t xml:space="preserve"> te leren met behulp van foto’s, tekst en audio fragmenten.</w:t>
       </w:r>
     </w:p>
     <w:p>
@@ -940,7 +970,15 @@
     </w:p>
     <w:p>
       <w:r>
-        <w:t>[]</w:t>
+        <w:t xml:space="preserve">De applicatie bevat een </w:t>
+      </w:r>
+      <w:proofErr w:type="spellStart"/>
+      <w:r>
+        <w:t>splash</w:t>
+      </w:r>
+      <w:proofErr w:type="spellEnd"/>
+      <w:r>
+        <w:t xml:space="preserve"> screen en een hoofdmenu. Het hoofdmenu heeft 4 verschillende sub categorieën. Namelijk: oefen, speel, over en scoren. Het scherm oefen bevat ook sub categorieën. Hierin staan verschillende onderwerpen over de taal. Op het scherm speel kan je een spel spelen. De gebruiker ziet 6 plaatjes met een woord. De gebruiker moet het correcte plaatje selecteren. Het antwoord wordt weergegeven indien de gebruiker 3 keer fout raadt. </w:t>
       </w:r>
     </w:p>
     <w:p>
@@ -953,56 +991,1528 @@
       </w:r>
       <w:bookmarkEnd w:id="3"/>
     </w:p>
+    <w:tbl>
+      <w:tblPr>
+        <w:tblStyle w:val="Rastertabel3"/>
+        <w:tblW w:w="0" w:type="auto"/>
+        <w:tblLook w:val="04A0" w:firstRow="1" w:lastRow="0" w:firstColumn="1" w:lastColumn="0" w:noHBand="0" w:noVBand="1"/>
+      </w:tblPr>
+      <w:tblGrid>
+        <w:gridCol w:w="3020"/>
+        <w:gridCol w:w="3021"/>
+        <w:gridCol w:w="3021"/>
+      </w:tblGrid>
+      <w:tr>
+        <w:trPr>
+          <w:cnfStyle w:val="100000000000" w:firstRow="1" w:lastRow="0" w:firstColumn="0" w:lastColumn="0" w:oddVBand="0" w:evenVBand="0" w:oddHBand="0" w:evenHBand="0" w:firstRowFirstColumn="0" w:firstRowLastColumn="0" w:lastRowFirstColumn="0" w:lastRowLastColumn="0"/>
+        </w:trPr>
+        <w:tc>
+          <w:tcPr>
+            <w:cnfStyle w:val="001000000100" w:firstRow="0" w:lastRow="0" w:firstColumn="1" w:lastColumn="0" w:oddVBand="0" w:evenVBand="0" w:oddHBand="0" w:evenHBand="0" w:firstRowFirstColumn="1" w:firstRowLastColumn="0" w:lastRowFirstColumn="0" w:lastRowLastColumn="0"/>
+            <w:tcW w:w="3020" w:type="dxa"/>
+          </w:tcPr>
+          <w:p>
+            <w:r>
+              <w:t>Naam</w:t>
+            </w:r>
+          </w:p>
+        </w:tc>
+        <w:tc>
+          <w:tcPr>
+            <w:tcW w:w="3021" w:type="dxa"/>
+          </w:tcPr>
+          <w:p>
+            <w:pPr>
+              <w:cnfStyle w:val="100000000000" w:firstRow="1" w:lastRow="0" w:firstColumn="0" w:lastColumn="0" w:oddVBand="0" w:evenVBand="0" w:oddHBand="0" w:evenHBand="0" w:firstRowFirstColumn="0" w:firstRowLastColumn="0" w:lastRowFirstColumn="0" w:lastRowLastColumn="0"/>
+            </w:pPr>
+            <w:r>
+              <w:t>E-mailadres</w:t>
+            </w:r>
+          </w:p>
+        </w:tc>
+        <w:tc>
+          <w:tcPr>
+            <w:tcW w:w="3021" w:type="dxa"/>
+          </w:tcPr>
+          <w:p>
+            <w:pPr>
+              <w:cnfStyle w:val="100000000000" w:firstRow="1" w:lastRow="0" w:firstColumn="0" w:lastColumn="0" w:oddVBand="0" w:evenVBand="0" w:oddHBand="0" w:evenHBand="0" w:firstRowFirstColumn="0" w:firstRowLastColumn="0" w:lastRowFirstColumn="0" w:lastRowLastColumn="0"/>
+            </w:pPr>
+            <w:r>
+              <w:t>Functie</w:t>
+            </w:r>
+          </w:p>
+        </w:tc>
+      </w:tr>
+      <w:tr>
+        <w:trPr>
+          <w:cnfStyle w:val="000000100000" w:firstRow="0" w:lastRow="0" w:firstColumn="0" w:lastColumn="0" w:oddVBand="0" w:evenVBand="0" w:oddHBand="1" w:evenHBand="0" w:firstRowFirstColumn="0" w:firstRowLastColumn="0" w:lastRowFirstColumn="0" w:lastRowLastColumn="0"/>
+        </w:trPr>
+        <w:tc>
+          <w:tcPr>
+            <w:cnfStyle w:val="001000000000" w:firstRow="0" w:lastRow="0" w:firstColumn="1" w:lastColumn="0" w:oddVBand="0" w:evenVBand="0" w:oddHBand="0" w:evenHBand="0" w:firstRowFirstColumn="0" w:firstRowLastColumn="0" w:lastRowFirstColumn="0" w:lastRowLastColumn="0"/>
+            <w:tcW w:w="3020" w:type="dxa"/>
+          </w:tcPr>
+          <w:p>
+            <w:r>
+              <w:t xml:space="preserve">E. </w:t>
+            </w:r>
+            <w:proofErr w:type="spellStart"/>
+            <w:r>
+              <w:t>Can</w:t>
+            </w:r>
+            <w:proofErr w:type="spellEnd"/>
+          </w:p>
+        </w:tc>
+        <w:tc>
+          <w:tcPr>
+            <w:tcW w:w="3021" w:type="dxa"/>
+          </w:tcPr>
+          <w:p>
+            <w:pPr>
+              <w:cnfStyle w:val="000000100000" w:firstRow="0" w:lastRow="0" w:firstColumn="0" w:lastColumn="0" w:oddVBand="0" w:evenVBand="0" w:oddHBand="1" w:evenHBand="0" w:firstRowFirstColumn="0" w:firstRowLastColumn="0" w:lastRowFirstColumn="0" w:lastRowLastColumn="0"/>
+            </w:pPr>
+            <w:proofErr w:type="gramStart"/>
+            <w:r>
+              <w:t>1039335@mborijnland.nl</w:t>
+            </w:r>
+            <w:proofErr w:type="gramEnd"/>
+          </w:p>
+        </w:tc>
+        <w:tc>
+          <w:tcPr>
+            <w:tcW w:w="3021" w:type="dxa"/>
+          </w:tcPr>
+          <w:p>
+            <w:pPr>
+              <w:cnfStyle w:val="000000100000" w:firstRow="0" w:lastRow="0" w:firstColumn="0" w:lastColumn="0" w:oddVBand="0" w:evenVBand="0" w:oddHBand="1" w:evenHBand="0" w:firstRowFirstColumn="0" w:firstRowLastColumn="0" w:lastRowFirstColumn="0" w:lastRowLastColumn="0"/>
+            </w:pPr>
+            <w:r>
+              <w:t xml:space="preserve">Medewerker </w:t>
+            </w:r>
+            <w:proofErr w:type="spellStart"/>
+            <w:r>
+              <w:t>MonkeyBusiness</w:t>
+            </w:r>
+            <w:proofErr w:type="spellEnd"/>
+          </w:p>
+        </w:tc>
+      </w:tr>
+      <w:tr>
+        <w:tc>
+          <w:tcPr>
+            <w:cnfStyle w:val="001000000000" w:firstRow="0" w:lastRow="0" w:firstColumn="1" w:lastColumn="0" w:oddVBand="0" w:evenVBand="0" w:oddHBand="0" w:evenHBand="0" w:firstRowFirstColumn="0" w:firstRowLastColumn="0" w:lastRowFirstColumn="0" w:lastRowLastColumn="0"/>
+            <w:tcW w:w="3020" w:type="dxa"/>
+          </w:tcPr>
+          <w:p>
+            <w:r>
+              <w:t>M. Verboon</w:t>
+            </w:r>
+          </w:p>
+        </w:tc>
+        <w:tc>
+          <w:tcPr>
+            <w:tcW w:w="3021" w:type="dxa"/>
+          </w:tcPr>
+          <w:p>
+            <w:pPr>
+              <w:cnfStyle w:val="000000000000" w:firstRow="0" w:lastRow="0" w:firstColumn="0" w:lastColumn="0" w:oddVBand="0" w:evenVBand="0" w:oddHBand="0" w:evenHBand="0" w:firstRowFirstColumn="0" w:firstRowLastColumn="0" w:lastRowFirstColumn="0" w:lastRowLastColumn="0"/>
+            </w:pPr>
+            <w:proofErr w:type="gramStart"/>
+            <w:r>
+              <w:t>1042849@mborijnland.nl</w:t>
+            </w:r>
+            <w:proofErr w:type="gramEnd"/>
+          </w:p>
+        </w:tc>
+        <w:tc>
+          <w:tcPr>
+            <w:tcW w:w="3021" w:type="dxa"/>
+          </w:tcPr>
+          <w:p>
+            <w:pPr>
+              <w:cnfStyle w:val="000000000000" w:firstRow="0" w:lastRow="0" w:firstColumn="0" w:lastColumn="0" w:oddVBand="0" w:evenVBand="0" w:oddHBand="0" w:evenHBand="0" w:firstRowFirstColumn="0" w:firstRowLastColumn="0" w:lastRowFirstColumn="0" w:lastRowLastColumn="0"/>
+            </w:pPr>
+            <w:r>
+              <w:t xml:space="preserve">Medewerker </w:t>
+            </w:r>
+            <w:proofErr w:type="spellStart"/>
+            <w:r>
+              <w:t>MonkeyBusiness</w:t>
+            </w:r>
+            <w:proofErr w:type="spellEnd"/>
+          </w:p>
+        </w:tc>
+      </w:tr>
+      <w:tr>
+        <w:trPr>
+          <w:cnfStyle w:val="000000100000" w:firstRow="0" w:lastRow="0" w:firstColumn="0" w:lastColumn="0" w:oddVBand="0" w:evenVBand="0" w:oddHBand="1" w:evenHBand="0" w:firstRowFirstColumn="0" w:firstRowLastColumn="0" w:lastRowFirstColumn="0" w:lastRowLastColumn="0"/>
+        </w:trPr>
+        <w:tc>
+          <w:tcPr>
+            <w:cnfStyle w:val="001000000000" w:firstRow="0" w:lastRow="0" w:firstColumn="1" w:lastColumn="0" w:oddVBand="0" w:evenVBand="0" w:oddHBand="0" w:evenHBand="0" w:firstRowFirstColumn="0" w:firstRowLastColumn="0" w:lastRowFirstColumn="0" w:lastRowLastColumn="0"/>
+            <w:tcW w:w="3020" w:type="dxa"/>
+          </w:tcPr>
+          <w:p>
+            <w:r>
+              <w:t>N. Elstgeest</w:t>
+            </w:r>
+          </w:p>
+        </w:tc>
+        <w:tc>
+          <w:tcPr>
+            <w:tcW w:w="3021" w:type="dxa"/>
+          </w:tcPr>
+          <w:p>
+            <w:pPr>
+              <w:cnfStyle w:val="000000100000" w:firstRow="0" w:lastRow="0" w:firstColumn="0" w:lastColumn="0" w:oddVBand="0" w:evenVBand="0" w:oddHBand="1" w:evenHBand="0" w:firstRowFirstColumn="0" w:firstRowLastColumn="0" w:lastRowFirstColumn="0" w:lastRowLastColumn="0"/>
+            </w:pPr>
+            <w:proofErr w:type="gramStart"/>
+            <w:r>
+              <w:t>1040647@mborijnland.nl</w:t>
+            </w:r>
+            <w:proofErr w:type="gramEnd"/>
+          </w:p>
+        </w:tc>
+        <w:tc>
+          <w:tcPr>
+            <w:tcW w:w="3021" w:type="dxa"/>
+          </w:tcPr>
+          <w:p>
+            <w:pPr>
+              <w:cnfStyle w:val="000000100000" w:firstRow="0" w:lastRow="0" w:firstColumn="0" w:lastColumn="0" w:oddVBand="0" w:evenVBand="0" w:oddHBand="1" w:evenHBand="0" w:firstRowFirstColumn="0" w:firstRowLastColumn="0" w:lastRowFirstColumn="0" w:lastRowLastColumn="0"/>
+            </w:pPr>
+            <w:r>
+              <w:t xml:space="preserve">Medewerker </w:t>
+            </w:r>
+            <w:proofErr w:type="spellStart"/>
+            <w:r>
+              <w:t>MonkeyBusiness</w:t>
+            </w:r>
+            <w:proofErr w:type="spellEnd"/>
+          </w:p>
+        </w:tc>
+      </w:tr>
+      <w:tr>
+        <w:tc>
+          <w:tcPr>
+            <w:cnfStyle w:val="001000000000" w:firstRow="0" w:lastRow="0" w:firstColumn="1" w:lastColumn="0" w:oddVBand="0" w:evenVBand="0" w:oddHBand="0" w:evenHBand="0" w:firstRowFirstColumn="0" w:firstRowLastColumn="0" w:lastRowFirstColumn="0" w:lastRowLastColumn="0"/>
+            <w:tcW w:w="3020" w:type="dxa"/>
+          </w:tcPr>
+          <w:p>
+            <w:r>
+              <w:t>G. Bakker</w:t>
+            </w:r>
+          </w:p>
+        </w:tc>
+        <w:tc>
+          <w:tcPr>
+            <w:tcW w:w="3021" w:type="dxa"/>
+          </w:tcPr>
+          <w:p>
+            <w:pPr>
+              <w:cnfStyle w:val="000000000000" w:firstRow="0" w:lastRow="0" w:firstColumn="0" w:lastColumn="0" w:oddVBand="0" w:evenVBand="0" w:oddHBand="0" w:evenHBand="0" w:firstRowFirstColumn="0" w:firstRowLastColumn="0" w:lastRowFirstColumn="0" w:lastRowLastColumn="0"/>
+            </w:pPr>
+            <w:proofErr w:type="gramStart"/>
+            <w:r>
+              <w:t>1</w:t>
+            </w:r>
+            <w:r>
+              <w:t>040247@mborijnland.nl</w:t>
+            </w:r>
+            <w:proofErr w:type="gramEnd"/>
+          </w:p>
+        </w:tc>
+        <w:tc>
+          <w:tcPr>
+            <w:tcW w:w="3021" w:type="dxa"/>
+          </w:tcPr>
+          <w:p>
+            <w:pPr>
+              <w:cnfStyle w:val="000000000000" w:firstRow="0" w:lastRow="0" w:firstColumn="0" w:lastColumn="0" w:oddVBand="0" w:evenVBand="0" w:oddHBand="0" w:evenHBand="0" w:firstRowFirstColumn="0" w:firstRowLastColumn="0" w:lastRowFirstColumn="0" w:lastRowLastColumn="0"/>
+            </w:pPr>
+            <w:r>
+              <w:t xml:space="preserve">Projectleider </w:t>
+            </w:r>
+            <w:proofErr w:type="spellStart"/>
+            <w:r>
+              <w:t>MonkeyBusiness</w:t>
+            </w:r>
+            <w:proofErr w:type="spellEnd"/>
+          </w:p>
+        </w:tc>
+      </w:tr>
+      <w:tr>
+        <w:trPr>
+          <w:cnfStyle w:val="000000100000" w:firstRow="0" w:lastRow="0" w:firstColumn="0" w:lastColumn="0" w:oddVBand="0" w:evenVBand="0" w:oddHBand="1" w:evenHBand="0" w:firstRowFirstColumn="0" w:firstRowLastColumn="0" w:lastRowFirstColumn="0" w:lastRowLastColumn="0"/>
+        </w:trPr>
+        <w:tc>
+          <w:tcPr>
+            <w:cnfStyle w:val="001000000000" w:firstRow="0" w:lastRow="0" w:firstColumn="1" w:lastColumn="0" w:oddVBand="0" w:evenVBand="0" w:oddHBand="0" w:evenHBand="0" w:firstRowFirstColumn="0" w:firstRowLastColumn="0" w:lastRowFirstColumn="0" w:lastRowLastColumn="0"/>
+            <w:tcW w:w="3020" w:type="dxa"/>
+          </w:tcPr>
+          <w:p>
+            <w:r>
+              <w:t>Dhr. Hannibal</w:t>
+            </w:r>
+          </w:p>
+        </w:tc>
+        <w:tc>
+          <w:tcPr>
+            <w:tcW w:w="3021" w:type="dxa"/>
+          </w:tcPr>
+          <w:p>
+            <w:pPr>
+              <w:cnfStyle w:val="000000100000" w:firstRow="0" w:lastRow="0" w:firstColumn="0" w:lastColumn="0" w:oddVBand="0" w:evenVBand="0" w:oddHBand="1" w:evenHBand="0" w:firstRowFirstColumn="0" w:firstRowLastColumn="0" w:lastRowFirstColumn="0" w:lastRowLastColumn="0"/>
+            </w:pPr>
+            <w:proofErr w:type="gramStart"/>
+            <w:r>
+              <w:t>h.annibal@gmail.com</w:t>
+            </w:r>
+            <w:proofErr w:type="gramEnd"/>
+          </w:p>
+        </w:tc>
+        <w:tc>
+          <w:tcPr>
+            <w:tcW w:w="3021" w:type="dxa"/>
+          </w:tcPr>
+          <w:p>
+            <w:pPr>
+              <w:cnfStyle w:val="000000100000" w:firstRow="0" w:lastRow="0" w:firstColumn="0" w:lastColumn="0" w:oddVBand="0" w:evenVBand="0" w:oddHBand="1" w:evenHBand="0" w:firstRowFirstColumn="0" w:firstRowLastColumn="0" w:lastRowFirstColumn="0" w:lastRowLastColumn="0"/>
+            </w:pPr>
+            <w:r>
+              <w:t>Opdrachtgever</w:t>
+            </w:r>
+          </w:p>
+        </w:tc>
+      </w:tr>
+    </w:tbl>
+    <w:p/>
     <w:p>
-      <w:r>
-        <w:t>[]</w:t>
-      </w:r>
+      <w:pPr>
+        <w:pStyle w:val="Kop1"/>
+      </w:pPr>
+      <w:bookmarkStart w:id="4" w:name="_Toc50450341"/>
+      <w:r>
+        <w:t>Benodigdheden</w:t>
+      </w:r>
+      <w:bookmarkEnd w:id="4"/>
+    </w:p>
+    <w:tbl>
+      <w:tblPr>
+        <w:tblStyle w:val="Rastertabel4"/>
+        <w:tblW w:w="0" w:type="auto"/>
+        <w:tblLook w:val="04A0" w:firstRow="1" w:lastRow="0" w:firstColumn="1" w:lastColumn="0" w:noHBand="0" w:noVBand="1"/>
+      </w:tblPr>
+      <w:tblGrid>
+        <w:gridCol w:w="1812"/>
+        <w:gridCol w:w="1812"/>
+        <w:gridCol w:w="1812"/>
+        <w:gridCol w:w="1813"/>
+        <w:gridCol w:w="1813"/>
+      </w:tblGrid>
+      <w:tr>
+        <w:trPr>
+          <w:cnfStyle w:val="100000000000" w:firstRow="1" w:lastRow="0" w:firstColumn="0" w:lastColumn="0" w:oddVBand="0" w:evenVBand="0" w:oddHBand="0" w:evenHBand="0" w:firstRowFirstColumn="0" w:firstRowLastColumn="0" w:lastRowFirstColumn="0" w:lastRowLastColumn="0"/>
+        </w:trPr>
+        <w:tc>
+          <w:tcPr>
+            <w:cnfStyle w:val="001000000000" w:firstRow="0" w:lastRow="0" w:firstColumn="1" w:lastColumn="0" w:oddVBand="0" w:evenVBand="0" w:oddHBand="0" w:evenHBand="0" w:firstRowFirstColumn="0" w:firstRowLastColumn="0" w:lastRowFirstColumn="0" w:lastRowLastColumn="0"/>
+            <w:tcW w:w="9062" w:type="dxa"/>
+            <w:gridSpan w:val="5"/>
+          </w:tcPr>
+          <w:p>
+            <w:r>
+              <w:t>Computers</w:t>
+            </w:r>
+          </w:p>
+        </w:tc>
+      </w:tr>
+      <w:tr>
+        <w:trPr>
+          <w:cnfStyle w:val="000000100000" w:firstRow="0" w:lastRow="0" w:firstColumn="0" w:lastColumn="0" w:oddVBand="0" w:evenVBand="0" w:oddHBand="1" w:evenHBand="0" w:firstRowFirstColumn="0" w:firstRowLastColumn="0" w:lastRowFirstColumn="0" w:lastRowLastColumn="0"/>
+        </w:trPr>
+        <w:tc>
+          <w:tcPr>
+            <w:cnfStyle w:val="001000000000" w:firstRow="0" w:lastRow="0" w:firstColumn="1" w:lastColumn="0" w:oddVBand="0" w:evenVBand="0" w:oddHBand="0" w:evenHBand="0" w:firstRowFirstColumn="0" w:firstRowLastColumn="0" w:lastRowFirstColumn="0" w:lastRowLastColumn="0"/>
+            <w:tcW w:w="1812" w:type="dxa"/>
+          </w:tcPr>
+          <w:p>
+            <w:r>
+              <w:t>Merk</w:t>
+            </w:r>
+          </w:p>
+        </w:tc>
+        <w:tc>
+          <w:tcPr>
+            <w:tcW w:w="1812" w:type="dxa"/>
+          </w:tcPr>
+          <w:p>
+            <w:pPr>
+              <w:cnfStyle w:val="000000100000" w:firstRow="0" w:lastRow="0" w:firstColumn="0" w:lastColumn="0" w:oddVBand="0" w:evenVBand="0" w:oddHBand="1" w:evenHBand="0" w:firstRowFirstColumn="0" w:firstRowLastColumn="0" w:lastRowFirstColumn="0" w:lastRowLastColumn="0"/>
+            </w:pPr>
+            <w:r>
+              <w:t>Model</w:t>
+            </w:r>
+          </w:p>
+        </w:tc>
+        <w:tc>
+          <w:tcPr>
+            <w:tcW w:w="1812" w:type="dxa"/>
+          </w:tcPr>
+          <w:p>
+            <w:pPr>
+              <w:cnfStyle w:val="000000100000" w:firstRow="0" w:lastRow="0" w:firstColumn="0" w:lastColumn="0" w:oddVBand="0" w:evenVBand="0" w:oddHBand="1" w:evenHBand="0" w:firstRowFirstColumn="0" w:firstRowLastColumn="0" w:lastRowFirstColumn="0" w:lastRowLastColumn="0"/>
+            </w:pPr>
+            <w:r>
+              <w:t>Geheugen</w:t>
+            </w:r>
+          </w:p>
+        </w:tc>
+        <w:tc>
+          <w:tcPr>
+            <w:tcW w:w="1813" w:type="dxa"/>
+          </w:tcPr>
+          <w:p>
+            <w:pPr>
+              <w:cnfStyle w:val="000000100000" w:firstRow="0" w:lastRow="0" w:firstColumn="0" w:lastColumn="0" w:oddVBand="0" w:evenVBand="0" w:oddHBand="1" w:evenHBand="0" w:firstRowFirstColumn="0" w:firstRowLastColumn="0" w:lastRowFirstColumn="0" w:lastRowLastColumn="0"/>
+            </w:pPr>
+            <w:r>
+              <w:t>Opslag</w:t>
+            </w:r>
+          </w:p>
+        </w:tc>
+        <w:tc>
+          <w:tcPr>
+            <w:tcW w:w="1813" w:type="dxa"/>
+          </w:tcPr>
+          <w:p>
+            <w:pPr>
+              <w:cnfStyle w:val="000000100000" w:firstRow="0" w:lastRow="0" w:firstColumn="0" w:lastColumn="0" w:oddVBand="0" w:evenVBand="0" w:oddHBand="1" w:evenHBand="0" w:firstRowFirstColumn="0" w:firstRowLastColumn="0" w:lastRowFirstColumn="0" w:lastRowLastColumn="0"/>
+            </w:pPr>
+            <w:r>
+              <w:t>Scherm</w:t>
+            </w:r>
+          </w:p>
+        </w:tc>
+      </w:tr>
+      <w:tr>
+        <w:tc>
+          <w:tcPr>
+            <w:cnfStyle w:val="001000000000" w:firstRow="0" w:lastRow="0" w:firstColumn="1" w:lastColumn="0" w:oddVBand="0" w:evenVBand="0" w:oddHBand="0" w:evenHBand="0" w:firstRowFirstColumn="0" w:firstRowLastColumn="0" w:lastRowFirstColumn="0" w:lastRowLastColumn="0"/>
+            <w:tcW w:w="1812" w:type="dxa"/>
+          </w:tcPr>
+          <w:p>
+            <w:r>
+              <w:t>Dell</w:t>
+            </w:r>
+          </w:p>
+        </w:tc>
+        <w:tc>
+          <w:tcPr>
+            <w:tcW w:w="1812" w:type="dxa"/>
+          </w:tcPr>
+          <w:p>
+            <w:pPr>
+              <w:cnfStyle w:val="000000000000" w:firstRow="0" w:lastRow="0" w:firstColumn="0" w:lastColumn="0" w:oddVBand="0" w:evenVBand="0" w:oddHBand="0" w:evenHBand="0" w:firstRowFirstColumn="0" w:firstRowLastColumn="0" w:lastRowFirstColumn="0" w:lastRowLastColumn="0"/>
+            </w:pPr>
+            <w:r>
+              <w:t>XPS 13</w:t>
+            </w:r>
+          </w:p>
+        </w:tc>
+        <w:tc>
+          <w:tcPr>
+            <w:tcW w:w="1812" w:type="dxa"/>
+          </w:tcPr>
+          <w:p>
+            <w:pPr>
+              <w:cnfStyle w:val="000000000000" w:firstRow="0" w:lastRow="0" w:firstColumn="0" w:lastColumn="0" w:oddVBand="0" w:evenVBand="0" w:oddHBand="0" w:evenHBand="0" w:firstRowFirstColumn="0" w:firstRowLastColumn="0" w:lastRowFirstColumn="0" w:lastRowLastColumn="0"/>
+            </w:pPr>
+            <w:r>
+              <w:t>8GB</w:t>
+            </w:r>
+          </w:p>
+        </w:tc>
+        <w:tc>
+          <w:tcPr>
+            <w:tcW w:w="1813" w:type="dxa"/>
+          </w:tcPr>
+          <w:p>
+            <w:pPr>
+              <w:cnfStyle w:val="000000000000" w:firstRow="0" w:lastRow="0" w:firstColumn="0" w:lastColumn="0" w:oddVBand="0" w:evenVBand="0" w:oddHBand="0" w:evenHBand="0" w:firstRowFirstColumn="0" w:firstRowLastColumn="0" w:lastRowFirstColumn="0" w:lastRowLastColumn="0"/>
+            </w:pPr>
+            <w:r>
+              <w:t>256GB</w:t>
+            </w:r>
+          </w:p>
+        </w:tc>
+        <w:tc>
+          <w:tcPr>
+            <w:tcW w:w="1813" w:type="dxa"/>
+          </w:tcPr>
+          <w:p>
+            <w:pPr>
+              <w:cnfStyle w:val="000000000000" w:firstRow="0" w:lastRow="0" w:firstColumn="0" w:lastColumn="0" w:oddVBand="0" w:evenVBand="0" w:oddHBand="0" w:evenHBand="0" w:firstRowFirstColumn="0" w:firstRowLastColumn="0" w:lastRowFirstColumn="0" w:lastRowLastColumn="0"/>
+            </w:pPr>
+            <w:r>
+              <w:t>3840x2160</w:t>
+            </w:r>
+          </w:p>
+        </w:tc>
+      </w:tr>
+      <w:tr>
+        <w:trPr>
+          <w:cnfStyle w:val="000000100000" w:firstRow="0" w:lastRow="0" w:firstColumn="0" w:lastColumn="0" w:oddVBand="0" w:evenVBand="0" w:oddHBand="1" w:evenHBand="0" w:firstRowFirstColumn="0" w:firstRowLastColumn="0" w:lastRowFirstColumn="0" w:lastRowLastColumn="0"/>
+        </w:trPr>
+        <w:tc>
+          <w:tcPr>
+            <w:cnfStyle w:val="001000000000" w:firstRow="0" w:lastRow="0" w:firstColumn="1" w:lastColumn="0" w:oddVBand="0" w:evenVBand="0" w:oddHBand="0" w:evenHBand="0" w:firstRowFirstColumn="0" w:firstRowLastColumn="0" w:lastRowFirstColumn="0" w:lastRowLastColumn="0"/>
+            <w:tcW w:w="1812" w:type="dxa"/>
+          </w:tcPr>
+          <w:p>
+            <w:r>
+              <w:t>Dell</w:t>
+            </w:r>
+          </w:p>
+        </w:tc>
+        <w:tc>
+          <w:tcPr>
+            <w:tcW w:w="1812" w:type="dxa"/>
+          </w:tcPr>
+          <w:p>
+            <w:pPr>
+              <w:cnfStyle w:val="000000100000" w:firstRow="0" w:lastRow="0" w:firstColumn="0" w:lastColumn="0" w:oddVBand="0" w:evenVBand="0" w:oddHBand="1" w:evenHBand="0" w:firstRowFirstColumn="0" w:firstRowLastColumn="0" w:lastRowFirstColumn="0" w:lastRowLastColumn="0"/>
+            </w:pPr>
+            <w:r>
+              <w:t>XPS 13</w:t>
+            </w:r>
+          </w:p>
+        </w:tc>
+        <w:tc>
+          <w:tcPr>
+            <w:tcW w:w="1812" w:type="dxa"/>
+          </w:tcPr>
+          <w:p>
+            <w:pPr>
+              <w:cnfStyle w:val="000000100000" w:firstRow="0" w:lastRow="0" w:firstColumn="0" w:lastColumn="0" w:oddVBand="0" w:evenVBand="0" w:oddHBand="1" w:evenHBand="0" w:firstRowFirstColumn="0" w:firstRowLastColumn="0" w:lastRowFirstColumn="0" w:lastRowLastColumn="0"/>
+            </w:pPr>
+            <w:r>
+              <w:t>8GB</w:t>
+            </w:r>
+          </w:p>
+        </w:tc>
+        <w:tc>
+          <w:tcPr>
+            <w:tcW w:w="1813" w:type="dxa"/>
+          </w:tcPr>
+          <w:p>
+            <w:pPr>
+              <w:cnfStyle w:val="000000100000" w:firstRow="0" w:lastRow="0" w:firstColumn="0" w:lastColumn="0" w:oddVBand="0" w:evenVBand="0" w:oddHBand="1" w:evenHBand="0" w:firstRowFirstColumn="0" w:firstRowLastColumn="0" w:lastRowFirstColumn="0" w:lastRowLastColumn="0"/>
+            </w:pPr>
+            <w:r>
+              <w:t>256GB</w:t>
+            </w:r>
+          </w:p>
+        </w:tc>
+        <w:tc>
+          <w:tcPr>
+            <w:tcW w:w="1813" w:type="dxa"/>
+          </w:tcPr>
+          <w:p>
+            <w:pPr>
+              <w:cnfStyle w:val="000000100000" w:firstRow="0" w:lastRow="0" w:firstColumn="0" w:lastColumn="0" w:oddVBand="0" w:evenVBand="0" w:oddHBand="1" w:evenHBand="0" w:firstRowFirstColumn="0" w:firstRowLastColumn="0" w:lastRowFirstColumn="0" w:lastRowLastColumn="0"/>
+            </w:pPr>
+            <w:r>
+              <w:t>3840x2160</w:t>
+            </w:r>
+          </w:p>
+        </w:tc>
+      </w:tr>
+      <w:tr>
+        <w:tc>
+          <w:tcPr>
+            <w:cnfStyle w:val="001000000000" w:firstRow="0" w:lastRow="0" w:firstColumn="1" w:lastColumn="0" w:oddVBand="0" w:evenVBand="0" w:oddHBand="0" w:evenHBand="0" w:firstRowFirstColumn="0" w:firstRowLastColumn="0" w:lastRowFirstColumn="0" w:lastRowLastColumn="0"/>
+            <w:tcW w:w="1812" w:type="dxa"/>
+          </w:tcPr>
+          <w:p>
+            <w:r>
+              <w:t>Dell</w:t>
+            </w:r>
+          </w:p>
+        </w:tc>
+        <w:tc>
+          <w:tcPr>
+            <w:tcW w:w="1812" w:type="dxa"/>
+          </w:tcPr>
+          <w:p>
+            <w:pPr>
+              <w:cnfStyle w:val="000000000000" w:firstRow="0" w:lastRow="0" w:firstColumn="0" w:lastColumn="0" w:oddVBand="0" w:evenVBand="0" w:oddHBand="0" w:evenHBand="0" w:firstRowFirstColumn="0" w:firstRowLastColumn="0" w:lastRowFirstColumn="0" w:lastRowLastColumn="0"/>
+            </w:pPr>
+            <w:r>
+              <w:t>XPS 15</w:t>
+            </w:r>
+          </w:p>
+        </w:tc>
+        <w:tc>
+          <w:tcPr>
+            <w:tcW w:w="1812" w:type="dxa"/>
+          </w:tcPr>
+          <w:p>
+            <w:pPr>
+              <w:cnfStyle w:val="000000000000" w:firstRow="0" w:lastRow="0" w:firstColumn="0" w:lastColumn="0" w:oddVBand="0" w:evenVBand="0" w:oddHBand="0" w:evenHBand="0" w:firstRowFirstColumn="0" w:firstRowLastColumn="0" w:lastRowFirstColumn="0" w:lastRowLastColumn="0"/>
+            </w:pPr>
+            <w:r>
+              <w:t>8GB</w:t>
+            </w:r>
+          </w:p>
+        </w:tc>
+        <w:tc>
+          <w:tcPr>
+            <w:tcW w:w="1813" w:type="dxa"/>
+          </w:tcPr>
+          <w:p>
+            <w:pPr>
+              <w:cnfStyle w:val="000000000000" w:firstRow="0" w:lastRow="0" w:firstColumn="0" w:lastColumn="0" w:oddVBand="0" w:evenVBand="0" w:oddHBand="0" w:evenHBand="0" w:firstRowFirstColumn="0" w:firstRowLastColumn="0" w:lastRowFirstColumn="0" w:lastRowLastColumn="0"/>
+            </w:pPr>
+            <w:r>
+              <w:t>256GB</w:t>
+            </w:r>
+          </w:p>
+        </w:tc>
+        <w:tc>
+          <w:tcPr>
+            <w:tcW w:w="1813" w:type="dxa"/>
+          </w:tcPr>
+          <w:p>
+            <w:pPr>
+              <w:cnfStyle w:val="000000000000" w:firstRow="0" w:lastRow="0" w:firstColumn="0" w:lastColumn="0" w:oddVBand="0" w:evenVBand="0" w:oddHBand="0" w:evenHBand="0" w:firstRowFirstColumn="0" w:firstRowLastColumn="0" w:lastRowFirstColumn="0" w:lastRowLastColumn="0"/>
+            </w:pPr>
+            <w:r>
+              <w:t>3840x2160</w:t>
+            </w:r>
+          </w:p>
+        </w:tc>
+      </w:tr>
+      <w:tr>
+        <w:trPr>
+          <w:cnfStyle w:val="000000100000" w:firstRow="0" w:lastRow="0" w:firstColumn="0" w:lastColumn="0" w:oddVBand="0" w:evenVBand="0" w:oddHBand="1" w:evenHBand="0" w:firstRowFirstColumn="0" w:firstRowLastColumn="0" w:lastRowFirstColumn="0" w:lastRowLastColumn="0"/>
+        </w:trPr>
+        <w:tc>
+          <w:tcPr>
+            <w:cnfStyle w:val="001000000000" w:firstRow="0" w:lastRow="0" w:firstColumn="1" w:lastColumn="0" w:oddVBand="0" w:evenVBand="0" w:oddHBand="0" w:evenHBand="0" w:firstRowFirstColumn="0" w:firstRowLastColumn="0" w:lastRowFirstColumn="0" w:lastRowLastColumn="0"/>
+            <w:tcW w:w="1812" w:type="dxa"/>
+          </w:tcPr>
+          <w:p>
+            <w:r>
+              <w:t>Dell</w:t>
+            </w:r>
+          </w:p>
+        </w:tc>
+        <w:tc>
+          <w:tcPr>
+            <w:tcW w:w="1812" w:type="dxa"/>
+          </w:tcPr>
+          <w:p>
+            <w:pPr>
+              <w:cnfStyle w:val="000000100000" w:firstRow="0" w:lastRow="0" w:firstColumn="0" w:lastColumn="0" w:oddVBand="0" w:evenVBand="0" w:oddHBand="1" w:evenHBand="0" w:firstRowFirstColumn="0" w:firstRowLastColumn="0" w:lastRowFirstColumn="0" w:lastRowLastColumn="0"/>
+            </w:pPr>
+            <w:r>
+              <w:t>XPS 13</w:t>
+            </w:r>
+          </w:p>
+        </w:tc>
+        <w:tc>
+          <w:tcPr>
+            <w:tcW w:w="1812" w:type="dxa"/>
+          </w:tcPr>
+          <w:p>
+            <w:pPr>
+              <w:cnfStyle w:val="000000100000" w:firstRow="0" w:lastRow="0" w:firstColumn="0" w:lastColumn="0" w:oddVBand="0" w:evenVBand="0" w:oddHBand="1" w:evenHBand="0" w:firstRowFirstColumn="0" w:firstRowLastColumn="0" w:lastRowFirstColumn="0" w:lastRowLastColumn="0"/>
+            </w:pPr>
+            <w:r>
+              <w:t>8GB</w:t>
+            </w:r>
+          </w:p>
+        </w:tc>
+        <w:tc>
+          <w:tcPr>
+            <w:tcW w:w="1813" w:type="dxa"/>
+          </w:tcPr>
+          <w:p>
+            <w:pPr>
+              <w:cnfStyle w:val="000000100000" w:firstRow="0" w:lastRow="0" w:firstColumn="0" w:lastColumn="0" w:oddVBand="0" w:evenVBand="0" w:oddHBand="1" w:evenHBand="0" w:firstRowFirstColumn="0" w:firstRowLastColumn="0" w:lastRowFirstColumn="0" w:lastRowLastColumn="0"/>
+            </w:pPr>
+            <w:r>
+              <w:t>256GB</w:t>
+            </w:r>
+          </w:p>
+        </w:tc>
+        <w:tc>
+          <w:tcPr>
+            <w:tcW w:w="1813" w:type="dxa"/>
+          </w:tcPr>
+          <w:p>
+            <w:pPr>
+              <w:cnfStyle w:val="000000100000" w:firstRow="0" w:lastRow="0" w:firstColumn="0" w:lastColumn="0" w:oddVBand="0" w:evenVBand="0" w:oddHBand="1" w:evenHBand="0" w:firstRowFirstColumn="0" w:firstRowLastColumn="0" w:lastRowFirstColumn="0" w:lastRowLastColumn="0"/>
+            </w:pPr>
+            <w:r>
+              <w:t>3840x2160</w:t>
+            </w:r>
+          </w:p>
+        </w:tc>
+      </w:tr>
+    </w:tbl>
+    <w:p/>
+    <w:tbl>
+      <w:tblPr>
+        <w:tblStyle w:val="Rastertabel4"/>
+        <w:tblW w:w="0" w:type="auto"/>
+        <w:tblLook w:val="04A0" w:firstRow="1" w:lastRow="0" w:firstColumn="1" w:lastColumn="0" w:noHBand="0" w:noVBand="1"/>
+      </w:tblPr>
+      <w:tblGrid>
+        <w:gridCol w:w="4531"/>
+        <w:gridCol w:w="4531"/>
+      </w:tblGrid>
+      <w:tr>
+        <w:trPr>
+          <w:cnfStyle w:val="100000000000" w:firstRow="1" w:lastRow="0" w:firstColumn="0" w:lastColumn="0" w:oddVBand="0" w:evenVBand="0" w:oddHBand="0" w:evenHBand="0" w:firstRowFirstColumn="0" w:firstRowLastColumn="0" w:lastRowFirstColumn="0" w:lastRowLastColumn="0"/>
+        </w:trPr>
+        <w:tc>
+          <w:tcPr>
+            <w:cnfStyle w:val="001000000000" w:firstRow="0" w:lastRow="0" w:firstColumn="1" w:lastColumn="0" w:oddVBand="0" w:evenVBand="0" w:oddHBand="0" w:evenHBand="0" w:firstRowFirstColumn="0" w:firstRowLastColumn="0" w:lastRowFirstColumn="0" w:lastRowLastColumn="0"/>
+            <w:tcW w:w="9062" w:type="dxa"/>
+            <w:gridSpan w:val="2"/>
+          </w:tcPr>
+          <w:p>
+            <w:r>
+              <w:t>Software</w:t>
+            </w:r>
+          </w:p>
+        </w:tc>
+      </w:tr>
+      <w:tr>
+        <w:trPr>
+          <w:cnfStyle w:val="000000100000" w:firstRow="0" w:lastRow="0" w:firstColumn="0" w:lastColumn="0" w:oddVBand="0" w:evenVBand="0" w:oddHBand="1" w:evenHBand="0" w:firstRowFirstColumn="0" w:firstRowLastColumn="0" w:lastRowFirstColumn="0" w:lastRowLastColumn="0"/>
+        </w:trPr>
+        <w:tc>
+          <w:tcPr>
+            <w:cnfStyle w:val="001000000000" w:firstRow="0" w:lastRow="0" w:firstColumn="1" w:lastColumn="0" w:oddVBand="0" w:evenVBand="0" w:oddHBand="0" w:evenHBand="0" w:firstRowFirstColumn="0" w:firstRowLastColumn="0" w:lastRowFirstColumn="0" w:lastRowLastColumn="0"/>
+            <w:tcW w:w="4531" w:type="dxa"/>
+          </w:tcPr>
+          <w:p>
+            <w:r>
+              <w:t>Naam</w:t>
+            </w:r>
+          </w:p>
+        </w:tc>
+        <w:tc>
+          <w:tcPr>
+            <w:tcW w:w="4531" w:type="dxa"/>
+          </w:tcPr>
+          <w:p>
+            <w:pPr>
+              <w:cnfStyle w:val="000000100000" w:firstRow="0" w:lastRow="0" w:firstColumn="0" w:lastColumn="0" w:oddVBand="0" w:evenVBand="0" w:oddHBand="1" w:evenHBand="0" w:firstRowFirstColumn="0" w:firstRowLastColumn="0" w:lastRowFirstColumn="0" w:lastRowLastColumn="0"/>
+            </w:pPr>
+            <w:r>
+              <w:t>Versie</w:t>
+            </w:r>
+          </w:p>
+        </w:tc>
+      </w:tr>
+      <w:tr>
+        <w:tc>
+          <w:tcPr>
+            <w:cnfStyle w:val="001000000000" w:firstRow="0" w:lastRow="0" w:firstColumn="1" w:lastColumn="0" w:oddVBand="0" w:evenVBand="0" w:oddHBand="0" w:evenHBand="0" w:firstRowFirstColumn="0" w:firstRowLastColumn="0" w:lastRowFirstColumn="0" w:lastRowLastColumn="0"/>
+            <w:tcW w:w="4531" w:type="dxa"/>
+          </w:tcPr>
+          <w:p>
+            <w:r>
+              <w:t>Google Chrome</w:t>
+            </w:r>
+          </w:p>
+        </w:tc>
+        <w:tc>
+          <w:tcPr>
+            <w:tcW w:w="4531" w:type="dxa"/>
+          </w:tcPr>
+          <w:p>
+            <w:pPr>
+              <w:cnfStyle w:val="000000000000" w:firstRow="0" w:lastRow="0" w:firstColumn="0" w:lastColumn="0" w:oddVBand="0" w:evenVBand="0" w:oddHBand="0" w:evenHBand="0" w:firstRowFirstColumn="0" w:firstRowLastColumn="0" w:lastRowFirstColumn="0" w:lastRowLastColumn="0"/>
+            </w:pPr>
+            <w:r>
+              <w:t>85.0.4183.102</w:t>
+            </w:r>
+          </w:p>
+        </w:tc>
+      </w:tr>
+      <w:tr>
+        <w:trPr>
+          <w:cnfStyle w:val="000000100000" w:firstRow="0" w:lastRow="0" w:firstColumn="0" w:lastColumn="0" w:oddVBand="0" w:evenVBand="0" w:oddHBand="1" w:evenHBand="0" w:firstRowFirstColumn="0" w:firstRowLastColumn="0" w:lastRowFirstColumn="0" w:lastRowLastColumn="0"/>
+        </w:trPr>
+        <w:tc>
+          <w:tcPr>
+            <w:cnfStyle w:val="001000000000" w:firstRow="0" w:lastRow="0" w:firstColumn="1" w:lastColumn="0" w:oddVBand="0" w:evenVBand="0" w:oddHBand="0" w:evenHBand="0" w:firstRowFirstColumn="0" w:firstRowLastColumn="0" w:lastRowFirstColumn="0" w:lastRowLastColumn="0"/>
+            <w:tcW w:w="4531" w:type="dxa"/>
+          </w:tcPr>
+          <w:p>
+            <w:r>
+              <w:t>Java</w:t>
+            </w:r>
+          </w:p>
+        </w:tc>
+        <w:tc>
+          <w:tcPr>
+            <w:tcW w:w="4531" w:type="dxa"/>
+          </w:tcPr>
+          <w:p>
+            <w:pPr>
+              <w:cnfStyle w:val="000000100000" w:firstRow="0" w:lastRow="0" w:firstColumn="0" w:lastColumn="0" w:oddVBand="0" w:evenVBand="0" w:oddHBand="1" w:evenHBand="0" w:firstRowFirstColumn="0" w:firstRowLastColumn="0" w:lastRowFirstColumn="0" w:lastRowLastColumn="0"/>
+            </w:pPr>
+            <w:r>
+              <w:t>14</w:t>
+            </w:r>
+          </w:p>
+        </w:tc>
+      </w:tr>
+      <w:tr>
+        <w:tc>
+          <w:tcPr>
+            <w:cnfStyle w:val="001000000000" w:firstRow="0" w:lastRow="0" w:firstColumn="1" w:lastColumn="0" w:oddVBand="0" w:evenVBand="0" w:oddHBand="0" w:evenHBand="0" w:firstRowFirstColumn="0" w:firstRowLastColumn="0" w:lastRowFirstColumn="0" w:lastRowLastColumn="0"/>
+            <w:tcW w:w="4531" w:type="dxa"/>
+          </w:tcPr>
+          <w:p>
+            <w:r>
+              <w:t>Android Studio</w:t>
+            </w:r>
+          </w:p>
+        </w:tc>
+        <w:tc>
+          <w:tcPr>
+            <w:tcW w:w="4531" w:type="dxa"/>
+          </w:tcPr>
+          <w:p>
+            <w:pPr>
+              <w:cnfStyle w:val="000000000000" w:firstRow="0" w:lastRow="0" w:firstColumn="0" w:lastColumn="0" w:oddVBand="0" w:evenVBand="0" w:oddHBand="0" w:evenHBand="0" w:firstRowFirstColumn="0" w:firstRowLastColumn="0" w:lastRowFirstColumn="0" w:lastRowLastColumn="0"/>
+            </w:pPr>
+            <w:r>
+              <w:t>4.1</w:t>
+            </w:r>
+          </w:p>
+        </w:tc>
+      </w:tr>
+    </w:tbl>
+    <w:p>
+      <w:pPr>
+        <w:pStyle w:val="Kop1"/>
+      </w:pPr>
+      <w:bookmarkStart w:id="5" w:name="_Toc50450342"/>
+      <w:r>
+        <w:lastRenderedPageBreak/>
+        <w:t>Planning</w:t>
+      </w:r>
+      <w:bookmarkEnd w:id="5"/>
+    </w:p>
+    <w:tbl>
+      <w:tblPr>
+        <w:tblStyle w:val="Rastertabel4"/>
+        <w:tblW w:w="0" w:type="auto"/>
+        <w:tblLook w:val="04A0" w:firstRow="1" w:lastRow="0" w:firstColumn="1" w:lastColumn="0" w:noHBand="0" w:noVBand="1"/>
+      </w:tblPr>
+      <w:tblGrid>
+        <w:gridCol w:w="2265"/>
+        <w:gridCol w:w="2265"/>
+        <w:gridCol w:w="2266"/>
+        <w:gridCol w:w="2266"/>
+      </w:tblGrid>
+      <w:tr>
+        <w:trPr>
+          <w:cnfStyle w:val="100000000000" w:firstRow="1" w:lastRow="0" w:firstColumn="0" w:lastColumn="0" w:oddVBand="0" w:evenVBand="0" w:oddHBand="0" w:evenHBand="0" w:firstRowFirstColumn="0" w:firstRowLastColumn="0" w:lastRowFirstColumn="0" w:lastRowLastColumn="0"/>
+        </w:trPr>
+        <w:tc>
+          <w:tcPr>
+            <w:cnfStyle w:val="001000000000" w:firstRow="0" w:lastRow="0" w:firstColumn="1" w:lastColumn="0" w:oddVBand="0" w:evenVBand="0" w:oddHBand="0" w:evenHBand="0" w:firstRowFirstColumn="0" w:firstRowLastColumn="0" w:lastRowFirstColumn="0" w:lastRowLastColumn="0"/>
+            <w:tcW w:w="9062" w:type="dxa"/>
+            <w:gridSpan w:val="4"/>
+          </w:tcPr>
+          <w:p>
+            <w:r>
+              <w:t>Planning</w:t>
+            </w:r>
+          </w:p>
+        </w:tc>
+      </w:tr>
+      <w:tr>
+        <w:trPr>
+          <w:cnfStyle w:val="000000100000" w:firstRow="0" w:lastRow="0" w:firstColumn="0" w:lastColumn="0" w:oddVBand="0" w:evenVBand="0" w:oddHBand="1" w:evenHBand="0" w:firstRowFirstColumn="0" w:firstRowLastColumn="0" w:lastRowFirstColumn="0" w:lastRowLastColumn="0"/>
+        </w:trPr>
+        <w:tc>
+          <w:tcPr>
+            <w:cnfStyle w:val="001000000000" w:firstRow="0" w:lastRow="0" w:firstColumn="1" w:lastColumn="0" w:oddVBand="0" w:evenVBand="0" w:oddHBand="0" w:evenHBand="0" w:firstRowFirstColumn="0" w:firstRowLastColumn="0" w:lastRowFirstColumn="0" w:lastRowLastColumn="0"/>
+            <w:tcW w:w="2265" w:type="dxa"/>
+          </w:tcPr>
+          <w:p>
+            <w:r>
+              <w:t>Taak</w:t>
+            </w:r>
+          </w:p>
+        </w:tc>
+        <w:tc>
+          <w:tcPr>
+            <w:tcW w:w="2265" w:type="dxa"/>
+          </w:tcPr>
+          <w:p>
+            <w:pPr>
+              <w:cnfStyle w:val="000000100000" w:firstRow="0" w:lastRow="0" w:firstColumn="0" w:lastColumn="0" w:oddVBand="0" w:evenVBand="0" w:oddHBand="1" w:evenHBand="0" w:firstRowFirstColumn="0" w:firstRowLastColumn="0" w:lastRowFirstColumn="0" w:lastRowLastColumn="0"/>
+            </w:pPr>
+            <w:r>
+              <w:t>Begindatum</w:t>
+            </w:r>
+          </w:p>
+        </w:tc>
+        <w:tc>
+          <w:tcPr>
+            <w:tcW w:w="2266" w:type="dxa"/>
+          </w:tcPr>
+          <w:p>
+            <w:pPr>
+              <w:cnfStyle w:val="000000100000" w:firstRow="0" w:lastRow="0" w:firstColumn="0" w:lastColumn="0" w:oddVBand="0" w:evenVBand="0" w:oddHBand="1" w:evenHBand="0" w:firstRowFirstColumn="0" w:firstRowLastColumn="0" w:lastRowFirstColumn="0" w:lastRowLastColumn="0"/>
+            </w:pPr>
+            <w:r>
+              <w:t>Einddatum</w:t>
+            </w:r>
+          </w:p>
+        </w:tc>
+        <w:tc>
+          <w:tcPr>
+            <w:tcW w:w="2266" w:type="dxa"/>
+          </w:tcPr>
+          <w:p>
+            <w:pPr>
+              <w:cnfStyle w:val="000000100000" w:firstRow="0" w:lastRow="0" w:firstColumn="0" w:lastColumn="0" w:oddVBand="0" w:evenVBand="0" w:oddHBand="1" w:evenHBand="0" w:firstRowFirstColumn="0" w:firstRowLastColumn="0" w:lastRowFirstColumn="0" w:lastRowLastColumn="0"/>
+            </w:pPr>
+            <w:r>
+              <w:t>Duur</w:t>
+            </w:r>
+          </w:p>
+        </w:tc>
+      </w:tr>
+      <w:tr>
+        <w:tc>
+          <w:tcPr>
+            <w:cnfStyle w:val="001000000000" w:firstRow="0" w:lastRow="0" w:firstColumn="1" w:lastColumn="0" w:oddVBand="0" w:evenVBand="0" w:oddHBand="0" w:evenHBand="0" w:firstRowFirstColumn="0" w:firstRowLastColumn="0" w:lastRowFirstColumn="0" w:lastRowLastColumn="0"/>
+            <w:tcW w:w="2265" w:type="dxa"/>
+          </w:tcPr>
+          <w:p>
+            <w:pPr>
+              <w:rPr>
+                <w:b w:val="0"/>
+                <w:bCs w:val="0"/>
+              </w:rPr>
+            </w:pPr>
+            <w:r>
+              <w:rPr>
+                <w:b w:val="0"/>
+                <w:bCs w:val="0"/>
+              </w:rPr>
+              <w:t>Ontwerp</w:t>
+            </w:r>
+          </w:p>
+        </w:tc>
+        <w:tc>
+          <w:tcPr>
+            <w:tcW w:w="2265" w:type="dxa"/>
+          </w:tcPr>
+          <w:p>
+            <w:pPr>
+              <w:cnfStyle w:val="000000000000" w:firstRow="0" w:lastRow="0" w:firstColumn="0" w:lastColumn="0" w:oddVBand="0" w:evenVBand="0" w:oddHBand="0" w:evenHBand="0" w:firstRowFirstColumn="0" w:firstRowLastColumn="0" w:lastRowFirstColumn="0" w:lastRowLastColumn="0"/>
+            </w:pPr>
+            <w:r>
+              <w:t>3 september 2020</w:t>
+            </w:r>
+          </w:p>
+        </w:tc>
+        <w:tc>
+          <w:tcPr>
+            <w:tcW w:w="2266" w:type="dxa"/>
+          </w:tcPr>
+          <w:p>
+            <w:pPr>
+              <w:cnfStyle w:val="000000000000" w:firstRow="0" w:lastRow="0" w:firstColumn="0" w:lastColumn="0" w:oddVBand="0" w:evenVBand="0" w:oddHBand="0" w:evenHBand="0" w:firstRowFirstColumn="0" w:firstRowLastColumn="0" w:lastRowFirstColumn="0" w:lastRowLastColumn="0"/>
+            </w:pPr>
+            <w:r>
+              <w:t>1 oktober 2020</w:t>
+            </w:r>
+          </w:p>
+        </w:tc>
+        <w:tc>
+          <w:tcPr>
+            <w:tcW w:w="2266" w:type="dxa"/>
+          </w:tcPr>
+          <w:p>
+            <w:pPr>
+              <w:cnfStyle w:val="000000000000" w:firstRow="0" w:lastRow="0" w:firstColumn="0" w:lastColumn="0" w:oddVBand="0" w:evenVBand="0" w:oddHBand="0" w:evenHBand="0" w:firstRowFirstColumn="0" w:firstRowLastColumn="0" w:lastRowFirstColumn="0" w:lastRowLastColumn="0"/>
+            </w:pPr>
+            <w:r>
+              <w:t>1 maand</w:t>
+            </w:r>
+          </w:p>
+        </w:tc>
+      </w:tr>
+      <w:tr>
+        <w:trPr>
+          <w:cnfStyle w:val="000000100000" w:firstRow="0" w:lastRow="0" w:firstColumn="0" w:lastColumn="0" w:oddVBand="0" w:evenVBand="0" w:oddHBand="1" w:evenHBand="0" w:firstRowFirstColumn="0" w:firstRowLastColumn="0" w:lastRowFirstColumn="0" w:lastRowLastColumn="0"/>
+        </w:trPr>
+        <w:tc>
+          <w:tcPr>
+            <w:cnfStyle w:val="001000000000" w:firstRow="0" w:lastRow="0" w:firstColumn="1" w:lastColumn="0" w:oddVBand="0" w:evenVBand="0" w:oddHBand="0" w:evenHBand="0" w:firstRowFirstColumn="0" w:firstRowLastColumn="0" w:lastRowFirstColumn="0" w:lastRowLastColumn="0"/>
+            <w:tcW w:w="2265" w:type="dxa"/>
+          </w:tcPr>
+          <w:p>
+            <w:pPr>
+              <w:rPr>
+                <w:b w:val="0"/>
+                <w:bCs w:val="0"/>
+              </w:rPr>
+            </w:pPr>
+            <w:r>
+              <w:rPr>
+                <w:b w:val="0"/>
+                <w:bCs w:val="0"/>
+              </w:rPr>
+              <w:t>Realiseren</w:t>
+            </w:r>
+          </w:p>
+        </w:tc>
+        <w:tc>
+          <w:tcPr>
+            <w:tcW w:w="2265" w:type="dxa"/>
+          </w:tcPr>
+          <w:p>
+            <w:pPr>
+              <w:cnfStyle w:val="000000100000" w:firstRow="0" w:lastRow="0" w:firstColumn="0" w:lastColumn="0" w:oddVBand="0" w:evenVBand="0" w:oddHBand="1" w:evenHBand="0" w:firstRowFirstColumn="0" w:firstRowLastColumn="0" w:lastRowFirstColumn="0" w:lastRowLastColumn="0"/>
+            </w:pPr>
+            <w:r>
+              <w:t>12 oktober 2020</w:t>
+            </w:r>
+          </w:p>
+        </w:tc>
+        <w:tc>
+          <w:tcPr>
+            <w:tcW w:w="2266" w:type="dxa"/>
+          </w:tcPr>
+          <w:p>
+            <w:pPr>
+              <w:cnfStyle w:val="000000100000" w:firstRow="0" w:lastRow="0" w:firstColumn="0" w:lastColumn="0" w:oddVBand="0" w:evenVBand="0" w:oddHBand="1" w:evenHBand="0" w:firstRowFirstColumn="0" w:firstRowLastColumn="0" w:lastRowFirstColumn="0" w:lastRowLastColumn="0"/>
+            </w:pPr>
+            <w:r>
+              <w:t>12 november 2020</w:t>
+            </w:r>
+          </w:p>
+        </w:tc>
+        <w:tc>
+          <w:tcPr>
+            <w:tcW w:w="2266" w:type="dxa"/>
+          </w:tcPr>
+          <w:p>
+            <w:pPr>
+              <w:cnfStyle w:val="000000100000" w:firstRow="0" w:lastRow="0" w:firstColumn="0" w:lastColumn="0" w:oddVBand="0" w:evenVBand="0" w:oddHBand="1" w:evenHBand="0" w:firstRowFirstColumn="0" w:firstRowLastColumn="0" w:lastRowFirstColumn="0" w:lastRowLastColumn="0"/>
+            </w:pPr>
+            <w:r>
+              <w:t>1 maand</w:t>
+            </w:r>
+          </w:p>
+        </w:tc>
+      </w:tr>
+    </w:tbl>
+    <w:p/>
+    <w:p/>
+    <w:p>
+      <w:pPr>
+        <w:pStyle w:val="Kop1"/>
+      </w:pPr>
+      <w:bookmarkStart w:id="6" w:name="_Toc50450343"/>
     </w:p>
     <w:p>
       <w:pPr>
         <w:pStyle w:val="Kop1"/>
       </w:pPr>
-      <w:bookmarkStart w:id="4" w:name="_Toc50450341"/>
-      <w:r>
-        <w:t>Benodigdheden</w:t>
-      </w:r>
-      <w:bookmarkEnd w:id="4"/>
-    </w:p>
-    <w:p>
-      <w:r>
-        <w:t>[]</w:t>
-      </w:r>
-    </w:p>
-    <w:p>
-      <w:pPr>
-        <w:pStyle w:val="Kop1"/>
-      </w:pPr>
-      <w:bookmarkStart w:id="5" w:name="_Toc50450342"/>
-      <w:r>
-        <w:t>Planning</w:t>
-      </w:r>
-      <w:bookmarkEnd w:id="5"/>
-    </w:p>
-    <w:p>
-      <w:r>
-        <w:t>[]</w:t>
-      </w:r>
-    </w:p>
-    <w:p>
-      <w:pPr>
-        <w:pStyle w:val="Kop1"/>
-      </w:pPr>
-      <w:bookmarkStart w:id="6" w:name="_Toc50450343"/>
       <w:r>
         <w:t>Takenlijst</w:t>
       </w:r>
       <w:bookmarkEnd w:id="6"/>
     </w:p>
-    <w:p>
-      <w:r>
-        <w:t>[]</w:t>
-      </w:r>
-    </w:p>
+    <w:tbl>
+      <w:tblPr>
+        <w:tblStyle w:val="Rastertabel4"/>
+        <w:tblW w:w="0" w:type="auto"/>
+        <w:tblLook w:val="04A0" w:firstRow="1" w:lastRow="0" w:firstColumn="1" w:lastColumn="0" w:noHBand="0" w:noVBand="1"/>
+      </w:tblPr>
+      <w:tblGrid>
+        <w:gridCol w:w="1846"/>
+        <w:gridCol w:w="1806"/>
+        <w:gridCol w:w="1804"/>
+        <w:gridCol w:w="1798"/>
+        <w:gridCol w:w="1808"/>
+      </w:tblGrid>
+      <w:tr>
+        <w:trPr>
+          <w:cnfStyle w:val="100000000000" w:firstRow="1" w:lastRow="0" w:firstColumn="0" w:lastColumn="0" w:oddVBand="0" w:evenVBand="0" w:oddHBand="0" w:evenHBand="0" w:firstRowFirstColumn="0" w:firstRowLastColumn="0" w:lastRowFirstColumn="0" w:lastRowLastColumn="0"/>
+        </w:trPr>
+        <w:tc>
+          <w:tcPr>
+            <w:cnfStyle w:val="001000000000" w:firstRow="0" w:lastRow="0" w:firstColumn="1" w:lastColumn="0" w:oddVBand="0" w:evenVBand="0" w:oddHBand="0" w:evenHBand="0" w:firstRowFirstColumn="0" w:firstRowLastColumn="0" w:lastRowFirstColumn="0" w:lastRowLastColumn="0"/>
+            <w:tcW w:w="1812" w:type="dxa"/>
+          </w:tcPr>
+          <w:p>
+            <w:proofErr w:type="spellStart"/>
+            <w:r>
+              <w:t>Subtaak</w:t>
+            </w:r>
+            <w:proofErr w:type="spellEnd"/>
+          </w:p>
+        </w:tc>
+        <w:tc>
+          <w:tcPr>
+            <w:tcW w:w="1812" w:type="dxa"/>
+          </w:tcPr>
+          <w:p>
+            <w:pPr>
+              <w:cnfStyle w:val="100000000000" w:firstRow="1" w:lastRow="0" w:firstColumn="0" w:lastColumn="0" w:oddVBand="0" w:evenVBand="0" w:oddHBand="0" w:evenHBand="0" w:firstRowFirstColumn="0" w:firstRowLastColumn="0" w:lastRowFirstColumn="0" w:lastRowLastColumn="0"/>
+            </w:pPr>
+            <w:r>
+              <w:t>Begindatum</w:t>
+            </w:r>
+          </w:p>
+        </w:tc>
+        <w:tc>
+          <w:tcPr>
+            <w:tcW w:w="1812" w:type="dxa"/>
+          </w:tcPr>
+          <w:p>
+            <w:pPr>
+              <w:cnfStyle w:val="100000000000" w:firstRow="1" w:lastRow="0" w:firstColumn="0" w:lastColumn="0" w:oddVBand="0" w:evenVBand="0" w:oddHBand="0" w:evenHBand="0" w:firstRowFirstColumn="0" w:firstRowLastColumn="0" w:lastRowFirstColumn="0" w:lastRowLastColumn="0"/>
+            </w:pPr>
+            <w:r>
+              <w:t>Einddatum</w:t>
+            </w:r>
+          </w:p>
+        </w:tc>
+        <w:tc>
+          <w:tcPr>
+            <w:tcW w:w="1813" w:type="dxa"/>
+          </w:tcPr>
+          <w:p>
+            <w:pPr>
+              <w:cnfStyle w:val="100000000000" w:firstRow="1" w:lastRow="0" w:firstColumn="0" w:lastColumn="0" w:oddVBand="0" w:evenVBand="0" w:oddHBand="0" w:evenHBand="0" w:firstRowFirstColumn="0" w:firstRowLastColumn="0" w:lastRowFirstColumn="0" w:lastRowLastColumn="0"/>
+            </w:pPr>
+            <w:r>
+              <w:t>Duur</w:t>
+            </w:r>
+          </w:p>
+        </w:tc>
+        <w:tc>
+          <w:tcPr>
+            <w:tcW w:w="1813" w:type="dxa"/>
+          </w:tcPr>
+          <w:p>
+            <w:pPr>
+              <w:cnfStyle w:val="100000000000" w:firstRow="1" w:lastRow="0" w:firstColumn="0" w:lastColumn="0" w:oddVBand="0" w:evenVBand="0" w:oddHBand="0" w:evenHBand="0" w:firstRowFirstColumn="0" w:firstRowLastColumn="0" w:lastRowFirstColumn="0" w:lastRowLastColumn="0"/>
+            </w:pPr>
+            <w:r>
+              <w:t>Betrokkenen</w:t>
+            </w:r>
+          </w:p>
+        </w:tc>
+      </w:tr>
+      <w:tr>
+        <w:trPr>
+          <w:cnfStyle w:val="000000100000" w:firstRow="0" w:lastRow="0" w:firstColumn="0" w:lastColumn="0" w:oddVBand="0" w:evenVBand="0" w:oddHBand="1" w:evenHBand="0" w:firstRowFirstColumn="0" w:firstRowLastColumn="0" w:lastRowFirstColumn="0" w:lastRowLastColumn="0"/>
+        </w:trPr>
+        <w:tc>
+          <w:tcPr>
+            <w:cnfStyle w:val="001000000000" w:firstRow="0" w:lastRow="0" w:firstColumn="1" w:lastColumn="0" w:oddVBand="0" w:evenVBand="0" w:oddHBand="0" w:evenHBand="0" w:firstRowFirstColumn="0" w:firstRowLastColumn="0" w:lastRowFirstColumn="0" w:lastRowLastColumn="0"/>
+            <w:tcW w:w="1812" w:type="dxa"/>
+          </w:tcPr>
+          <w:p>
+            <w:pPr>
+              <w:rPr>
+                <w:b w:val="0"/>
+                <w:bCs w:val="0"/>
+              </w:rPr>
+            </w:pPr>
+            <w:r>
+              <w:rPr>
+                <w:b w:val="0"/>
+                <w:bCs w:val="0"/>
+              </w:rPr>
+              <w:t>Vragenlijst</w:t>
+            </w:r>
+          </w:p>
+        </w:tc>
+        <w:tc>
+          <w:tcPr>
+            <w:tcW w:w="1812" w:type="dxa"/>
+          </w:tcPr>
+          <w:p>
+            <w:pPr>
+              <w:cnfStyle w:val="000000100000" w:firstRow="0" w:lastRow="0" w:firstColumn="0" w:lastColumn="0" w:oddVBand="0" w:evenVBand="0" w:oddHBand="1" w:evenHBand="0" w:firstRowFirstColumn="0" w:firstRowLastColumn="0" w:lastRowFirstColumn="0" w:lastRowLastColumn="0"/>
+            </w:pPr>
+            <w:r>
+              <w:t>3 september 2020</w:t>
+            </w:r>
+          </w:p>
+        </w:tc>
+        <w:tc>
+          <w:tcPr>
+            <w:tcW w:w="1812" w:type="dxa"/>
+          </w:tcPr>
+          <w:p>
+            <w:pPr>
+              <w:cnfStyle w:val="000000100000" w:firstRow="0" w:lastRow="0" w:firstColumn="0" w:lastColumn="0" w:oddVBand="0" w:evenVBand="0" w:oddHBand="1" w:evenHBand="0" w:firstRowFirstColumn="0" w:firstRowLastColumn="0" w:lastRowFirstColumn="0" w:lastRowLastColumn="0"/>
+            </w:pPr>
+            <w:r>
+              <w:t>7 september 2020</w:t>
+            </w:r>
+          </w:p>
+        </w:tc>
+        <w:tc>
+          <w:tcPr>
+            <w:tcW w:w="1813" w:type="dxa"/>
+          </w:tcPr>
+          <w:p>
+            <w:pPr>
+              <w:cnfStyle w:val="000000100000" w:firstRow="0" w:lastRow="0" w:firstColumn="0" w:lastColumn="0" w:oddVBand="0" w:evenVBand="0" w:oddHBand="1" w:evenHBand="0" w:firstRowFirstColumn="0" w:firstRowLastColumn="0" w:lastRowFirstColumn="0" w:lastRowLastColumn="0"/>
+            </w:pPr>
+            <w:r>
+              <w:t>4 dagen</w:t>
+            </w:r>
+          </w:p>
+        </w:tc>
+        <w:tc>
+          <w:tcPr>
+            <w:tcW w:w="1813" w:type="dxa"/>
+          </w:tcPr>
+          <w:p>
+            <w:pPr>
+              <w:cnfStyle w:val="000000100000" w:firstRow="0" w:lastRow="0" w:firstColumn="0" w:lastColumn="0" w:oddVBand="0" w:evenVBand="0" w:oddHBand="1" w:evenHBand="0" w:firstRowFirstColumn="0" w:firstRowLastColumn="0" w:lastRowFirstColumn="0" w:lastRowLastColumn="0"/>
+            </w:pPr>
+            <w:r>
+              <w:t>Iedereen</w:t>
+            </w:r>
+          </w:p>
+        </w:tc>
+      </w:tr>
+      <w:tr>
+        <w:tc>
+          <w:tcPr>
+            <w:cnfStyle w:val="001000000000" w:firstRow="0" w:lastRow="0" w:firstColumn="1" w:lastColumn="0" w:oddVBand="0" w:evenVBand="0" w:oddHBand="0" w:evenHBand="0" w:firstRowFirstColumn="0" w:firstRowLastColumn="0" w:lastRowFirstColumn="0" w:lastRowLastColumn="0"/>
+            <w:tcW w:w="1812" w:type="dxa"/>
+          </w:tcPr>
+          <w:p>
+            <w:pPr>
+              <w:rPr>
+                <w:b w:val="0"/>
+                <w:bCs w:val="0"/>
+              </w:rPr>
+            </w:pPr>
+            <w:proofErr w:type="spellStart"/>
+            <w:r>
+              <w:rPr>
+                <w:b w:val="0"/>
+                <w:bCs w:val="0"/>
+              </w:rPr>
+              <w:t>Wordsjabloon</w:t>
+            </w:r>
+            <w:proofErr w:type="spellEnd"/>
+          </w:p>
+        </w:tc>
+        <w:tc>
+          <w:tcPr>
+            <w:tcW w:w="1812" w:type="dxa"/>
+          </w:tcPr>
+          <w:p>
+            <w:pPr>
+              <w:cnfStyle w:val="000000000000" w:firstRow="0" w:lastRow="0" w:firstColumn="0" w:lastColumn="0" w:oddVBand="0" w:evenVBand="0" w:oddHBand="0" w:evenHBand="0" w:firstRowFirstColumn="0" w:firstRowLastColumn="0" w:lastRowFirstColumn="0" w:lastRowLastColumn="0"/>
+            </w:pPr>
+            <w:r>
+              <w:t>3 september 2020</w:t>
+            </w:r>
+          </w:p>
+        </w:tc>
+        <w:tc>
+          <w:tcPr>
+            <w:tcW w:w="1812" w:type="dxa"/>
+          </w:tcPr>
+          <w:p>
+            <w:pPr>
+              <w:cnfStyle w:val="000000000000" w:firstRow="0" w:lastRow="0" w:firstColumn="0" w:lastColumn="0" w:oddVBand="0" w:evenVBand="0" w:oddHBand="0" w:evenHBand="0" w:firstRowFirstColumn="0" w:firstRowLastColumn="0" w:lastRowFirstColumn="0" w:lastRowLastColumn="0"/>
+            </w:pPr>
+            <w:r>
+              <w:t>7 september 2020</w:t>
+            </w:r>
+          </w:p>
+        </w:tc>
+        <w:tc>
+          <w:tcPr>
+            <w:tcW w:w="1813" w:type="dxa"/>
+          </w:tcPr>
+          <w:p>
+            <w:pPr>
+              <w:cnfStyle w:val="000000000000" w:firstRow="0" w:lastRow="0" w:firstColumn="0" w:lastColumn="0" w:oddVBand="0" w:evenVBand="0" w:oddHBand="0" w:evenHBand="0" w:firstRowFirstColumn="0" w:firstRowLastColumn="0" w:lastRowFirstColumn="0" w:lastRowLastColumn="0"/>
+            </w:pPr>
+            <w:r>
+              <w:t>4 dagen</w:t>
+            </w:r>
+          </w:p>
+        </w:tc>
+        <w:tc>
+          <w:tcPr>
+            <w:tcW w:w="1813" w:type="dxa"/>
+          </w:tcPr>
+          <w:p>
+            <w:pPr>
+              <w:cnfStyle w:val="000000000000" w:firstRow="0" w:lastRow="0" w:firstColumn="0" w:lastColumn="0" w:oddVBand="0" w:evenVBand="0" w:oddHBand="0" w:evenHBand="0" w:firstRowFirstColumn="0" w:firstRowLastColumn="0" w:lastRowFirstColumn="0" w:lastRowLastColumn="0"/>
+            </w:pPr>
+            <w:r>
+              <w:t>Iedereen</w:t>
+            </w:r>
+          </w:p>
+        </w:tc>
+      </w:tr>
+      <w:tr>
+        <w:trPr>
+          <w:cnfStyle w:val="000000100000" w:firstRow="0" w:lastRow="0" w:firstColumn="0" w:lastColumn="0" w:oddVBand="0" w:evenVBand="0" w:oddHBand="1" w:evenHBand="0" w:firstRowFirstColumn="0" w:firstRowLastColumn="0" w:lastRowFirstColumn="0" w:lastRowLastColumn="0"/>
+        </w:trPr>
+        <w:tc>
+          <w:tcPr>
+            <w:cnfStyle w:val="001000000000" w:firstRow="0" w:lastRow="0" w:firstColumn="1" w:lastColumn="0" w:oddVBand="0" w:evenVBand="0" w:oddHBand="0" w:evenHBand="0" w:firstRowFirstColumn="0" w:firstRowLastColumn="0" w:lastRowFirstColumn="0" w:lastRowLastColumn="0"/>
+            <w:tcW w:w="1812" w:type="dxa"/>
+          </w:tcPr>
+          <w:p>
+            <w:pPr>
+              <w:rPr>
+                <w:b w:val="0"/>
+                <w:bCs w:val="0"/>
+              </w:rPr>
+            </w:pPr>
+            <w:r>
+              <w:rPr>
+                <w:b w:val="0"/>
+                <w:bCs w:val="0"/>
+              </w:rPr>
+              <w:t>Interview</w:t>
+            </w:r>
+          </w:p>
+        </w:tc>
+        <w:tc>
+          <w:tcPr>
+            <w:tcW w:w="1812" w:type="dxa"/>
+          </w:tcPr>
+          <w:p>
+            <w:pPr>
+              <w:cnfStyle w:val="000000100000" w:firstRow="0" w:lastRow="0" w:firstColumn="0" w:lastColumn="0" w:oddVBand="0" w:evenVBand="0" w:oddHBand="1" w:evenHBand="0" w:firstRowFirstColumn="0" w:firstRowLastColumn="0" w:lastRowFirstColumn="0" w:lastRowLastColumn="0"/>
+            </w:pPr>
+            <w:r>
+              <w:t>7 september 2020</w:t>
+            </w:r>
+          </w:p>
+        </w:tc>
+        <w:tc>
+          <w:tcPr>
+            <w:tcW w:w="1812" w:type="dxa"/>
+          </w:tcPr>
+          <w:p>
+            <w:pPr>
+              <w:cnfStyle w:val="000000100000" w:firstRow="0" w:lastRow="0" w:firstColumn="0" w:lastColumn="0" w:oddVBand="0" w:evenVBand="0" w:oddHBand="1" w:evenHBand="0" w:firstRowFirstColumn="0" w:firstRowLastColumn="0" w:lastRowFirstColumn="0" w:lastRowLastColumn="0"/>
+            </w:pPr>
+            <w:r>
+              <w:t>8 september 2020</w:t>
+            </w:r>
+          </w:p>
+        </w:tc>
+        <w:tc>
+          <w:tcPr>
+            <w:tcW w:w="1813" w:type="dxa"/>
+          </w:tcPr>
+          <w:p>
+            <w:pPr>
+              <w:cnfStyle w:val="000000100000" w:firstRow="0" w:lastRow="0" w:firstColumn="0" w:lastColumn="0" w:oddVBand="0" w:evenVBand="0" w:oddHBand="1" w:evenHBand="0" w:firstRowFirstColumn="0" w:firstRowLastColumn="0" w:lastRowFirstColumn="0" w:lastRowLastColumn="0"/>
+            </w:pPr>
+            <w:r>
+              <w:t>1 dag</w:t>
+            </w:r>
+          </w:p>
+        </w:tc>
+        <w:tc>
+          <w:tcPr>
+            <w:tcW w:w="1813" w:type="dxa"/>
+          </w:tcPr>
+          <w:p>
+            <w:pPr>
+              <w:cnfStyle w:val="000000100000" w:firstRow="0" w:lastRow="0" w:firstColumn="0" w:lastColumn="0" w:oddVBand="0" w:evenVBand="0" w:oddHBand="1" w:evenHBand="0" w:firstRowFirstColumn="0" w:firstRowLastColumn="0" w:lastRowFirstColumn="0" w:lastRowLastColumn="0"/>
+            </w:pPr>
+            <w:r>
+              <w:t>Iedereen</w:t>
+            </w:r>
+          </w:p>
+        </w:tc>
+      </w:tr>
+      <w:tr>
+        <w:tc>
+          <w:tcPr>
+            <w:cnfStyle w:val="001000000000" w:firstRow="0" w:lastRow="0" w:firstColumn="1" w:lastColumn="0" w:oddVBand="0" w:evenVBand="0" w:oddHBand="0" w:evenHBand="0" w:firstRowFirstColumn="0" w:firstRowLastColumn="0" w:lastRowFirstColumn="0" w:lastRowLastColumn="0"/>
+            <w:tcW w:w="1812" w:type="dxa"/>
+          </w:tcPr>
+          <w:p>
+            <w:pPr>
+              <w:rPr>
+                <w:b w:val="0"/>
+                <w:bCs w:val="0"/>
+              </w:rPr>
+            </w:pPr>
+            <w:r>
+              <w:rPr>
+                <w:b w:val="0"/>
+                <w:bCs w:val="0"/>
+              </w:rPr>
+              <w:t>Behoefteanalyse</w:t>
+            </w:r>
+          </w:p>
+        </w:tc>
+        <w:tc>
+          <w:tcPr>
+            <w:tcW w:w="1812" w:type="dxa"/>
+          </w:tcPr>
+          <w:p>
+            <w:pPr>
+              <w:cnfStyle w:val="000000000000" w:firstRow="0" w:lastRow="0" w:firstColumn="0" w:lastColumn="0" w:oddVBand="0" w:evenVBand="0" w:oddHBand="0" w:evenHBand="0" w:firstRowFirstColumn="0" w:firstRowLastColumn="0" w:lastRowFirstColumn="0" w:lastRowLastColumn="0"/>
+            </w:pPr>
+            <w:r>
+              <w:t>8 september 2020</w:t>
+            </w:r>
+          </w:p>
+        </w:tc>
+        <w:tc>
+          <w:tcPr>
+            <w:tcW w:w="1812" w:type="dxa"/>
+          </w:tcPr>
+          <w:p>
+            <w:pPr>
+              <w:cnfStyle w:val="000000000000" w:firstRow="0" w:lastRow="0" w:firstColumn="0" w:lastColumn="0" w:oddVBand="0" w:evenVBand="0" w:oddHBand="0" w:evenHBand="0" w:firstRowFirstColumn="0" w:firstRowLastColumn="0" w:lastRowFirstColumn="0" w:lastRowLastColumn="0"/>
+            </w:pPr>
+            <w:r>
+              <w:t>10 september 2020</w:t>
+            </w:r>
+          </w:p>
+        </w:tc>
+        <w:tc>
+          <w:tcPr>
+            <w:tcW w:w="1813" w:type="dxa"/>
+          </w:tcPr>
+          <w:p>
+            <w:pPr>
+              <w:cnfStyle w:val="000000000000" w:firstRow="0" w:lastRow="0" w:firstColumn="0" w:lastColumn="0" w:oddVBand="0" w:evenVBand="0" w:oddHBand="0" w:evenHBand="0" w:firstRowFirstColumn="0" w:firstRowLastColumn="0" w:lastRowFirstColumn="0" w:lastRowLastColumn="0"/>
+            </w:pPr>
+            <w:r>
+              <w:t>2 dagen</w:t>
+            </w:r>
+          </w:p>
+        </w:tc>
+        <w:tc>
+          <w:tcPr>
+            <w:tcW w:w="1813" w:type="dxa"/>
+          </w:tcPr>
+          <w:p>
+            <w:pPr>
+              <w:cnfStyle w:val="000000000000" w:firstRow="0" w:lastRow="0" w:firstColumn="0" w:lastColumn="0" w:oddVBand="0" w:evenVBand="0" w:oddHBand="0" w:evenHBand="0" w:firstRowFirstColumn="0" w:firstRowLastColumn="0" w:lastRowFirstColumn="0" w:lastRowLastColumn="0"/>
+            </w:pPr>
+            <w:r>
+              <w:t>Iedereen</w:t>
+            </w:r>
+          </w:p>
+        </w:tc>
+      </w:tr>
+      <w:tr>
+        <w:trPr>
+          <w:cnfStyle w:val="000000100000" w:firstRow="0" w:lastRow="0" w:firstColumn="0" w:lastColumn="0" w:oddVBand="0" w:evenVBand="0" w:oddHBand="1" w:evenHBand="0" w:firstRowFirstColumn="0" w:firstRowLastColumn="0" w:lastRowFirstColumn="0" w:lastRowLastColumn="0"/>
+        </w:trPr>
+        <w:tc>
+          <w:tcPr>
+            <w:cnfStyle w:val="001000000000" w:firstRow="0" w:lastRow="0" w:firstColumn="1" w:lastColumn="0" w:oddVBand="0" w:evenVBand="0" w:oddHBand="0" w:evenHBand="0" w:firstRowFirstColumn="0" w:firstRowLastColumn="0" w:lastRowFirstColumn="0" w:lastRowLastColumn="0"/>
+            <w:tcW w:w="1812" w:type="dxa"/>
+          </w:tcPr>
+          <w:p>
+            <w:pPr>
+              <w:rPr>
+                <w:b w:val="0"/>
+                <w:bCs w:val="0"/>
+              </w:rPr>
+            </w:pPr>
+            <w:r>
+              <w:rPr>
+                <w:b w:val="0"/>
+                <w:bCs w:val="0"/>
+              </w:rPr>
+              <w:t>Plan van Aanpak</w:t>
+            </w:r>
+          </w:p>
+        </w:tc>
+        <w:tc>
+          <w:tcPr>
+            <w:tcW w:w="1812" w:type="dxa"/>
+          </w:tcPr>
+          <w:p>
+            <w:pPr>
+              <w:cnfStyle w:val="000000100000" w:firstRow="0" w:lastRow="0" w:firstColumn="0" w:lastColumn="0" w:oddVBand="0" w:evenVBand="0" w:oddHBand="1" w:evenHBand="0" w:firstRowFirstColumn="0" w:firstRowLastColumn="0" w:lastRowFirstColumn="0" w:lastRowLastColumn="0"/>
+            </w:pPr>
+            <w:r>
+              <w:t>10 september 2020</w:t>
+            </w:r>
+          </w:p>
+        </w:tc>
+        <w:tc>
+          <w:tcPr>
+            <w:tcW w:w="1812" w:type="dxa"/>
+          </w:tcPr>
+          <w:p>
+            <w:pPr>
+              <w:cnfStyle w:val="000000100000" w:firstRow="0" w:lastRow="0" w:firstColumn="0" w:lastColumn="0" w:oddVBand="0" w:evenVBand="0" w:oddHBand="1" w:evenHBand="0" w:firstRowFirstColumn="0" w:firstRowLastColumn="0" w:lastRowFirstColumn="0" w:lastRowLastColumn="0"/>
+            </w:pPr>
+            <w:r>
+              <w:t>22 september 2020</w:t>
+            </w:r>
+          </w:p>
+        </w:tc>
+        <w:tc>
+          <w:tcPr>
+            <w:tcW w:w="1813" w:type="dxa"/>
+          </w:tcPr>
+          <w:p>
+            <w:pPr>
+              <w:cnfStyle w:val="000000100000" w:firstRow="0" w:lastRow="0" w:firstColumn="0" w:lastColumn="0" w:oddVBand="0" w:evenVBand="0" w:oddHBand="1" w:evenHBand="0" w:firstRowFirstColumn="0" w:firstRowLastColumn="0" w:lastRowFirstColumn="0" w:lastRowLastColumn="0"/>
+            </w:pPr>
+            <w:r>
+              <w:t>12 dagen</w:t>
+            </w:r>
+          </w:p>
+        </w:tc>
+        <w:tc>
+          <w:tcPr>
+            <w:tcW w:w="1813" w:type="dxa"/>
+          </w:tcPr>
+          <w:p>
+            <w:pPr>
+              <w:cnfStyle w:val="000000100000" w:firstRow="0" w:lastRow="0" w:firstColumn="0" w:lastColumn="0" w:oddVBand="0" w:evenVBand="0" w:oddHBand="1" w:evenHBand="0" w:firstRowFirstColumn="0" w:firstRowLastColumn="0" w:lastRowFirstColumn="0" w:lastRowLastColumn="0"/>
+            </w:pPr>
+            <w:r>
+              <w:t>Iedereen</w:t>
+            </w:r>
+          </w:p>
+        </w:tc>
+      </w:tr>
+    </w:tbl>
+    <w:p/>
     <w:sectPr>
       <w:headerReference w:type="default" r:id="rId8"/>
       <w:footerReference w:type="even" r:id="rId9"/>
@@ -1908,6 +3418,475 @@
     <w:uiPriority w:val="99"/>
     <w:rsid w:val="0006621D"/>
   </w:style>
+  <w:style w:type="table" w:styleId="Tabelraster">
+    <w:name w:val="Table Grid"/>
+    <w:basedOn w:val="Standaardtabel"/>
+    <w:uiPriority w:val="39"/>
+    <w:rsid w:val="00256517"/>
+    <w:tblPr>
+      <w:tblBorders>
+        <w:top w:val="single" w:sz="4" w:space="0" w:color="auto"/>
+        <w:left w:val="single" w:sz="4" w:space="0" w:color="auto"/>
+        <w:bottom w:val="single" w:sz="4" w:space="0" w:color="auto"/>
+        <w:right w:val="single" w:sz="4" w:space="0" w:color="auto"/>
+        <w:insideH w:val="single" w:sz="4" w:space="0" w:color="auto"/>
+        <w:insideV w:val="single" w:sz="4" w:space="0" w:color="auto"/>
+      </w:tblBorders>
+    </w:tblPr>
+  </w:style>
+  <w:style w:type="table" w:styleId="Tabelrasterlicht">
+    <w:name w:val="Grid Table Light"/>
+    <w:basedOn w:val="Standaardtabel"/>
+    <w:uiPriority w:val="40"/>
+    <w:rsid w:val="0066344F"/>
+    <w:tblPr>
+      <w:tblBorders>
+        <w:top w:val="single" w:sz="4" w:space="0" w:color="BFBFBF" w:themeColor="background1" w:themeShade="BF"/>
+        <w:left w:val="single" w:sz="4" w:space="0" w:color="BFBFBF" w:themeColor="background1" w:themeShade="BF"/>
+        <w:bottom w:val="single" w:sz="4" w:space="0" w:color="BFBFBF" w:themeColor="background1" w:themeShade="BF"/>
+        <w:right w:val="single" w:sz="4" w:space="0" w:color="BFBFBF" w:themeColor="background1" w:themeShade="BF"/>
+        <w:insideH w:val="single" w:sz="4" w:space="0" w:color="BFBFBF" w:themeColor="background1" w:themeShade="BF"/>
+        <w:insideV w:val="single" w:sz="4" w:space="0" w:color="BFBFBF" w:themeColor="background1" w:themeShade="BF"/>
+      </w:tblBorders>
+    </w:tblPr>
+  </w:style>
+  <w:style w:type="table" w:styleId="Onopgemaaktetabel1">
+    <w:name w:val="Plain Table 1"/>
+    <w:basedOn w:val="Standaardtabel"/>
+    <w:uiPriority w:val="41"/>
+    <w:rsid w:val="0066344F"/>
+    <w:tblPr>
+      <w:tblStyleRowBandSize w:val="1"/>
+      <w:tblStyleColBandSize w:val="1"/>
+      <w:tblBorders>
+        <w:top w:val="single" w:sz="4" w:space="0" w:color="BFBFBF" w:themeColor="background1" w:themeShade="BF"/>
+        <w:left w:val="single" w:sz="4" w:space="0" w:color="BFBFBF" w:themeColor="background1" w:themeShade="BF"/>
+        <w:bottom w:val="single" w:sz="4" w:space="0" w:color="BFBFBF" w:themeColor="background1" w:themeShade="BF"/>
+        <w:right w:val="single" w:sz="4" w:space="0" w:color="BFBFBF" w:themeColor="background1" w:themeShade="BF"/>
+        <w:insideH w:val="single" w:sz="4" w:space="0" w:color="BFBFBF" w:themeColor="background1" w:themeShade="BF"/>
+        <w:insideV w:val="single" w:sz="4" w:space="0" w:color="BFBFBF" w:themeColor="background1" w:themeShade="BF"/>
+      </w:tblBorders>
+    </w:tblPr>
+    <w:tblStylePr w:type="firstRow">
+      <w:rPr>
+        <w:b/>
+        <w:bCs/>
+      </w:rPr>
+    </w:tblStylePr>
+    <w:tblStylePr w:type="lastRow">
+      <w:rPr>
+        <w:b/>
+        <w:bCs/>
+      </w:rPr>
+      <w:tblPr/>
+      <w:tcPr>
+        <w:tcBorders>
+          <w:top w:val="double" w:sz="4" w:space="0" w:color="BFBFBF" w:themeColor="background1" w:themeShade="BF"/>
+        </w:tcBorders>
+      </w:tcPr>
+    </w:tblStylePr>
+    <w:tblStylePr w:type="firstCol">
+      <w:rPr>
+        <w:b/>
+        <w:bCs/>
+      </w:rPr>
+    </w:tblStylePr>
+    <w:tblStylePr w:type="lastCol">
+      <w:rPr>
+        <w:b/>
+        <w:bCs/>
+      </w:rPr>
+    </w:tblStylePr>
+    <w:tblStylePr w:type="band1Vert">
+      <w:tblPr/>
+      <w:tcPr>
+        <w:shd w:val="clear" w:color="auto" w:fill="F2F2F2" w:themeFill="background1" w:themeFillShade="F2"/>
+      </w:tcPr>
+    </w:tblStylePr>
+    <w:tblStylePr w:type="band1Horz">
+      <w:tblPr/>
+      <w:tcPr>
+        <w:shd w:val="clear" w:color="auto" w:fill="F2F2F2" w:themeFill="background1" w:themeFillShade="F2"/>
+      </w:tcPr>
+    </w:tblStylePr>
+  </w:style>
+  <w:style w:type="table" w:styleId="Onopgemaaktetabel5">
+    <w:name w:val="Plain Table 5"/>
+    <w:basedOn w:val="Standaardtabel"/>
+    <w:uiPriority w:val="45"/>
+    <w:rsid w:val="0066344F"/>
+    <w:tblPr>
+      <w:tblStyleRowBandSize w:val="1"/>
+      <w:tblStyleColBandSize w:val="1"/>
+    </w:tblPr>
+    <w:tblStylePr w:type="firstRow">
+      <w:rPr>
+        <w:rFonts w:asciiTheme="majorHAnsi" w:eastAsiaTheme="majorEastAsia" w:hAnsiTheme="majorHAnsi" w:cstheme="majorBidi"/>
+        <w:i/>
+        <w:iCs/>
+        <w:sz w:val="26"/>
+      </w:rPr>
+      <w:tblPr/>
+      <w:tcPr>
+        <w:tcBorders>
+          <w:bottom w:val="single" w:sz="4" w:space="0" w:color="7F7F7F" w:themeColor="text1" w:themeTint="80"/>
+        </w:tcBorders>
+        <w:shd w:val="clear" w:color="auto" w:fill="FFFFFF" w:themeFill="background1"/>
+      </w:tcPr>
+    </w:tblStylePr>
+    <w:tblStylePr w:type="lastRow">
+      <w:rPr>
+        <w:rFonts w:asciiTheme="majorHAnsi" w:eastAsiaTheme="majorEastAsia" w:hAnsiTheme="majorHAnsi" w:cstheme="majorBidi"/>
+        <w:i/>
+        <w:iCs/>
+        <w:sz w:val="26"/>
+      </w:rPr>
+      <w:tblPr/>
+      <w:tcPr>
+        <w:tcBorders>
+          <w:top w:val="single" w:sz="4" w:space="0" w:color="7F7F7F" w:themeColor="text1" w:themeTint="80"/>
+        </w:tcBorders>
+        <w:shd w:val="clear" w:color="auto" w:fill="FFFFFF" w:themeFill="background1"/>
+      </w:tcPr>
+    </w:tblStylePr>
+    <w:tblStylePr w:type="firstCol">
+      <w:pPr>
+        <w:jc w:val="right"/>
+      </w:pPr>
+      <w:rPr>
+        <w:rFonts w:asciiTheme="majorHAnsi" w:eastAsiaTheme="majorEastAsia" w:hAnsiTheme="majorHAnsi" w:cstheme="majorBidi"/>
+        <w:i/>
+        <w:iCs/>
+        <w:sz w:val="26"/>
+      </w:rPr>
+      <w:tblPr/>
+      <w:tcPr>
+        <w:tcBorders>
+          <w:right w:val="single" w:sz="4" w:space="0" w:color="7F7F7F" w:themeColor="text1" w:themeTint="80"/>
+        </w:tcBorders>
+        <w:shd w:val="clear" w:color="auto" w:fill="FFFFFF" w:themeFill="background1"/>
+      </w:tcPr>
+    </w:tblStylePr>
+    <w:tblStylePr w:type="lastCol">
+      <w:rPr>
+        <w:rFonts w:asciiTheme="majorHAnsi" w:eastAsiaTheme="majorEastAsia" w:hAnsiTheme="majorHAnsi" w:cstheme="majorBidi"/>
+        <w:i/>
+        <w:iCs/>
+        <w:sz w:val="26"/>
+      </w:rPr>
+      <w:tblPr/>
+      <w:tcPr>
+        <w:tcBorders>
+          <w:left w:val="single" w:sz="4" w:space="0" w:color="7F7F7F" w:themeColor="text1" w:themeTint="80"/>
+        </w:tcBorders>
+        <w:shd w:val="clear" w:color="auto" w:fill="FFFFFF" w:themeFill="background1"/>
+      </w:tcPr>
+    </w:tblStylePr>
+    <w:tblStylePr w:type="band1Vert">
+      <w:tblPr/>
+      <w:tcPr>
+        <w:shd w:val="clear" w:color="auto" w:fill="F2F2F2" w:themeFill="background1" w:themeFillShade="F2"/>
+      </w:tcPr>
+    </w:tblStylePr>
+    <w:tblStylePr w:type="band1Horz">
+      <w:tblPr/>
+      <w:tcPr>
+        <w:shd w:val="clear" w:color="auto" w:fill="F2F2F2" w:themeFill="background1" w:themeFillShade="F2"/>
+      </w:tcPr>
+    </w:tblStylePr>
+    <w:tblStylePr w:type="neCell">
+      <w:tblPr/>
+      <w:tcPr>
+        <w:tcBorders>
+          <w:left w:val="nil"/>
+        </w:tcBorders>
+      </w:tcPr>
+    </w:tblStylePr>
+    <w:tblStylePr w:type="nwCell">
+      <w:tblPr/>
+      <w:tcPr>
+        <w:tcBorders>
+          <w:right w:val="nil"/>
+        </w:tcBorders>
+      </w:tcPr>
+    </w:tblStylePr>
+    <w:tblStylePr w:type="seCell">
+      <w:tblPr/>
+      <w:tcPr>
+        <w:tcBorders>
+          <w:left w:val="nil"/>
+        </w:tcBorders>
+      </w:tcPr>
+    </w:tblStylePr>
+    <w:tblStylePr w:type="swCell">
+      <w:tblPr/>
+      <w:tcPr>
+        <w:tcBorders>
+          <w:right w:val="nil"/>
+        </w:tcBorders>
+      </w:tcPr>
+    </w:tblStylePr>
+  </w:style>
+  <w:style w:type="table" w:styleId="Rastertabel1licht">
+    <w:name w:val="Grid Table 1 Light"/>
+    <w:basedOn w:val="Standaardtabel"/>
+    <w:uiPriority w:val="46"/>
+    <w:rsid w:val="0066344F"/>
+    <w:tblPr>
+      <w:tblStyleRowBandSize w:val="1"/>
+      <w:tblStyleColBandSize w:val="1"/>
+      <w:tblBorders>
+        <w:top w:val="single" w:sz="4" w:space="0" w:color="999999" w:themeColor="text1" w:themeTint="66"/>
+        <w:left w:val="single" w:sz="4" w:space="0" w:color="999999" w:themeColor="text1" w:themeTint="66"/>
+        <w:bottom w:val="single" w:sz="4" w:space="0" w:color="999999" w:themeColor="text1" w:themeTint="66"/>
+        <w:right w:val="single" w:sz="4" w:space="0" w:color="999999" w:themeColor="text1" w:themeTint="66"/>
+        <w:insideH w:val="single" w:sz="4" w:space="0" w:color="999999" w:themeColor="text1" w:themeTint="66"/>
+        <w:insideV w:val="single" w:sz="4" w:space="0" w:color="999999" w:themeColor="text1" w:themeTint="66"/>
+      </w:tblBorders>
+    </w:tblPr>
+    <w:tblStylePr w:type="firstRow">
+      <w:rPr>
+        <w:b/>
+        <w:bCs/>
+      </w:rPr>
+      <w:tblPr/>
+      <w:tcPr>
+        <w:tcBorders>
+          <w:bottom w:val="single" w:sz="12" w:space="0" w:color="666666" w:themeColor="text1" w:themeTint="99"/>
+        </w:tcBorders>
+      </w:tcPr>
+    </w:tblStylePr>
+    <w:tblStylePr w:type="lastRow">
+      <w:rPr>
+        <w:b/>
+        <w:bCs/>
+      </w:rPr>
+      <w:tblPr/>
+      <w:tcPr>
+        <w:tcBorders>
+          <w:top w:val="double" w:sz="2" w:space="0" w:color="666666" w:themeColor="text1" w:themeTint="99"/>
+        </w:tcBorders>
+      </w:tcPr>
+    </w:tblStylePr>
+    <w:tblStylePr w:type="firstCol">
+      <w:rPr>
+        <w:b/>
+        <w:bCs/>
+      </w:rPr>
+    </w:tblStylePr>
+    <w:tblStylePr w:type="lastCol">
+      <w:rPr>
+        <w:b/>
+        <w:bCs/>
+      </w:rPr>
+    </w:tblStylePr>
+  </w:style>
+  <w:style w:type="table" w:styleId="Rastertabel3">
+    <w:name w:val="Grid Table 3"/>
+    <w:basedOn w:val="Standaardtabel"/>
+    <w:uiPriority w:val="48"/>
+    <w:rsid w:val="0066344F"/>
+    <w:tblPr>
+      <w:tblStyleRowBandSize w:val="1"/>
+      <w:tblStyleColBandSize w:val="1"/>
+      <w:tblBorders>
+        <w:top w:val="single" w:sz="4" w:space="0" w:color="666666" w:themeColor="text1" w:themeTint="99"/>
+        <w:left w:val="single" w:sz="4" w:space="0" w:color="666666" w:themeColor="text1" w:themeTint="99"/>
+        <w:bottom w:val="single" w:sz="4" w:space="0" w:color="666666" w:themeColor="text1" w:themeTint="99"/>
+        <w:right w:val="single" w:sz="4" w:space="0" w:color="666666" w:themeColor="text1" w:themeTint="99"/>
+        <w:insideH w:val="single" w:sz="4" w:space="0" w:color="666666" w:themeColor="text1" w:themeTint="99"/>
+        <w:insideV w:val="single" w:sz="4" w:space="0" w:color="666666" w:themeColor="text1" w:themeTint="99"/>
+      </w:tblBorders>
+    </w:tblPr>
+    <w:tblStylePr w:type="firstRow">
+      <w:rPr>
+        <w:b/>
+        <w:bCs/>
+      </w:rPr>
+      <w:tblPr/>
+      <w:tcPr>
+        <w:tcBorders>
+          <w:top w:val="nil"/>
+          <w:left w:val="nil"/>
+          <w:right w:val="nil"/>
+          <w:insideH w:val="nil"/>
+          <w:insideV w:val="nil"/>
+        </w:tcBorders>
+        <w:shd w:val="clear" w:color="auto" w:fill="FFFFFF" w:themeFill="background1"/>
+      </w:tcPr>
+    </w:tblStylePr>
+    <w:tblStylePr w:type="lastRow">
+      <w:rPr>
+        <w:b/>
+        <w:bCs/>
+      </w:rPr>
+      <w:tblPr/>
+      <w:tcPr>
+        <w:tcBorders>
+          <w:left w:val="nil"/>
+          <w:bottom w:val="nil"/>
+          <w:right w:val="nil"/>
+          <w:insideH w:val="nil"/>
+          <w:insideV w:val="nil"/>
+        </w:tcBorders>
+        <w:shd w:val="clear" w:color="auto" w:fill="FFFFFF" w:themeFill="background1"/>
+      </w:tcPr>
+    </w:tblStylePr>
+    <w:tblStylePr w:type="firstCol">
+      <w:pPr>
+        <w:jc w:val="right"/>
+      </w:pPr>
+      <w:rPr>
+        <w:i/>
+        <w:iCs/>
+      </w:rPr>
+      <w:tblPr/>
+      <w:tcPr>
+        <w:tcBorders>
+          <w:top w:val="nil"/>
+          <w:left w:val="nil"/>
+          <w:bottom w:val="nil"/>
+          <w:insideH w:val="nil"/>
+          <w:insideV w:val="nil"/>
+        </w:tcBorders>
+        <w:shd w:val="clear" w:color="auto" w:fill="FFFFFF" w:themeFill="background1"/>
+      </w:tcPr>
+    </w:tblStylePr>
+    <w:tblStylePr w:type="lastCol">
+      <w:rPr>
+        <w:i/>
+        <w:iCs/>
+      </w:rPr>
+      <w:tblPr/>
+      <w:tcPr>
+        <w:tcBorders>
+          <w:top w:val="nil"/>
+          <w:bottom w:val="nil"/>
+          <w:right w:val="nil"/>
+          <w:insideH w:val="nil"/>
+          <w:insideV w:val="nil"/>
+        </w:tcBorders>
+        <w:shd w:val="clear" w:color="auto" w:fill="FFFFFF" w:themeFill="background1"/>
+      </w:tcPr>
+    </w:tblStylePr>
+    <w:tblStylePr w:type="band1Vert">
+      <w:tblPr/>
+      <w:tcPr>
+        <w:shd w:val="clear" w:color="auto" w:fill="CCCCCC" w:themeFill="text1" w:themeFillTint="33"/>
+      </w:tcPr>
+    </w:tblStylePr>
+    <w:tblStylePr w:type="band1Horz">
+      <w:tblPr/>
+      <w:tcPr>
+        <w:shd w:val="clear" w:color="auto" w:fill="CCCCCC" w:themeFill="text1" w:themeFillTint="33"/>
+      </w:tcPr>
+    </w:tblStylePr>
+    <w:tblStylePr w:type="neCell">
+      <w:tblPr/>
+      <w:tcPr>
+        <w:tcBorders>
+          <w:bottom w:val="single" w:sz="4" w:space="0" w:color="666666" w:themeColor="text1" w:themeTint="99"/>
+        </w:tcBorders>
+      </w:tcPr>
+    </w:tblStylePr>
+    <w:tblStylePr w:type="nwCell">
+      <w:tblPr/>
+      <w:tcPr>
+        <w:tcBorders>
+          <w:bottom w:val="single" w:sz="4" w:space="0" w:color="666666" w:themeColor="text1" w:themeTint="99"/>
+        </w:tcBorders>
+      </w:tcPr>
+    </w:tblStylePr>
+    <w:tblStylePr w:type="seCell">
+      <w:tblPr/>
+      <w:tcPr>
+        <w:tcBorders>
+          <w:top w:val="single" w:sz="4" w:space="0" w:color="666666" w:themeColor="text1" w:themeTint="99"/>
+        </w:tcBorders>
+      </w:tcPr>
+    </w:tblStylePr>
+    <w:tblStylePr w:type="swCell">
+      <w:tblPr/>
+      <w:tcPr>
+        <w:tcBorders>
+          <w:top w:val="single" w:sz="4" w:space="0" w:color="666666" w:themeColor="text1" w:themeTint="99"/>
+        </w:tcBorders>
+      </w:tcPr>
+    </w:tblStylePr>
+  </w:style>
+  <w:style w:type="table" w:styleId="Rastertabel4">
+    <w:name w:val="Grid Table 4"/>
+    <w:basedOn w:val="Standaardtabel"/>
+    <w:uiPriority w:val="49"/>
+    <w:rsid w:val="0066344F"/>
+    <w:tblPr>
+      <w:tblStyleRowBandSize w:val="1"/>
+      <w:tblStyleColBandSize w:val="1"/>
+      <w:tblBorders>
+        <w:top w:val="single" w:sz="4" w:space="0" w:color="666666" w:themeColor="text1" w:themeTint="99"/>
+        <w:left w:val="single" w:sz="4" w:space="0" w:color="666666" w:themeColor="text1" w:themeTint="99"/>
+        <w:bottom w:val="single" w:sz="4" w:space="0" w:color="666666" w:themeColor="text1" w:themeTint="99"/>
+        <w:right w:val="single" w:sz="4" w:space="0" w:color="666666" w:themeColor="text1" w:themeTint="99"/>
+        <w:insideH w:val="single" w:sz="4" w:space="0" w:color="666666" w:themeColor="text1" w:themeTint="99"/>
+        <w:insideV w:val="single" w:sz="4" w:space="0" w:color="666666" w:themeColor="text1" w:themeTint="99"/>
+      </w:tblBorders>
+    </w:tblPr>
+    <w:tblStylePr w:type="firstRow">
+      <w:rPr>
+        <w:b/>
+        <w:bCs/>
+        <w:color w:val="FFFFFF" w:themeColor="background1"/>
+      </w:rPr>
+      <w:tblPr/>
+      <w:tcPr>
+        <w:tcBorders>
+          <w:top w:val="single" w:sz="4" w:space="0" w:color="000000" w:themeColor="text1"/>
+          <w:left w:val="single" w:sz="4" w:space="0" w:color="000000" w:themeColor="text1"/>
+          <w:bottom w:val="single" w:sz="4" w:space="0" w:color="000000" w:themeColor="text1"/>
+          <w:right w:val="single" w:sz="4" w:space="0" w:color="000000" w:themeColor="text1"/>
+          <w:insideH w:val="nil"/>
+          <w:insideV w:val="nil"/>
+        </w:tcBorders>
+        <w:shd w:val="clear" w:color="auto" w:fill="000000" w:themeFill="text1"/>
+      </w:tcPr>
+    </w:tblStylePr>
+    <w:tblStylePr w:type="lastRow">
+      <w:rPr>
+        <w:b/>
+        <w:bCs/>
+      </w:rPr>
+      <w:tblPr/>
+      <w:tcPr>
+        <w:tcBorders>
+          <w:top w:val="double" w:sz="4" w:space="0" w:color="000000" w:themeColor="text1"/>
+        </w:tcBorders>
+      </w:tcPr>
+    </w:tblStylePr>
+    <w:tblStylePr w:type="firstCol">
+      <w:rPr>
+        <w:b/>
+        <w:bCs/>
+      </w:rPr>
+    </w:tblStylePr>
+    <w:tblStylePr w:type="lastCol">
+      <w:rPr>
+        <w:b/>
+        <w:bCs/>
+      </w:rPr>
+    </w:tblStylePr>
+    <w:tblStylePr w:type="band1Vert">
+      <w:tblPr/>
+      <w:tcPr>
+        <w:shd w:val="clear" w:color="auto" w:fill="CCCCCC" w:themeFill="text1" w:themeFillTint="33"/>
+      </w:tcPr>
+    </w:tblStylePr>
+    <w:tblStylePr w:type="band1Horz">
+      <w:tblPr/>
+      <w:tcPr>
+        <w:shd w:val="clear" w:color="auto" w:fill="CCCCCC" w:themeFill="text1" w:themeFillTint="33"/>
+      </w:tcPr>
+    </w:tblStylePr>
+  </w:style>
 </w:styles>
 </file>
 

</xml_diff>